<commit_message>
Updated code with new features/bug fixes
</commit_message>
<xml_diff>
--- a/public/TruongQuangHuy_CV.docx
+++ b/public/TruongQuangHuy_CV.docx
@@ -181,7 +181,23 @@
                 <w:rFonts w:ascii="Garamond" w:eastAsia="Garamond" w:hAnsi="Garamond" w:cs="Garamond"/>
                 <w:color w:val="666666"/>
               </w:rPr>
-              <w:t>Location: Go Vap, Ho Chi Minh City</w:t>
+              <w:t xml:space="preserve">Location: Go </w:t>
+            </w:r>
+            <w:proofErr w:type="spellStart"/>
+            <w:r>
+              <w:rPr>
+                <w:rFonts w:ascii="Garamond" w:eastAsia="Garamond" w:hAnsi="Garamond" w:cs="Garamond"/>
+                <w:color w:val="666666"/>
+              </w:rPr>
+              <w:t>Vap</w:t>
+            </w:r>
+            <w:proofErr w:type="spellEnd"/>
+            <w:r>
+              <w:rPr>
+                <w:rFonts w:ascii="Garamond" w:eastAsia="Garamond" w:hAnsi="Garamond" w:cs="Garamond"/>
+                <w:color w:val="666666"/>
+              </w:rPr>
+              <w:t>, Ho Chi Minh City</w:t>
             </w:r>
           </w:p>
           <w:p>
@@ -255,7 +271,21 @@
                 <w:rFonts w:ascii="Garamond" w:eastAsia="Garamond" w:hAnsi="Garamond" w:cs="Garamond"/>
                 <w:color w:val="666666"/>
               </w:rPr>
-              <w:t>Name: quanghuy200223 @email.com</w:t>
+              <w:t>Name: quanghuy200223 @</w:t>
+            </w:r>
+            <w:r>
+              <w:rPr>
+                <w:rFonts w:ascii="Garamond" w:eastAsia="Garamond" w:hAnsi="Garamond" w:cs="Garamond"/>
+                <w:color w:val="666666"/>
+              </w:rPr>
+              <w:t>g</w:t>
+            </w:r>
+            <w:r>
+              <w:rPr>
+                <w:rFonts w:ascii="Garamond" w:eastAsia="Garamond" w:hAnsi="Garamond" w:cs="Garamond"/>
+                <w:color w:val="666666"/>
+              </w:rPr>
+              <w:t>mail.com</w:t>
             </w:r>
           </w:p>
         </w:tc>
@@ -308,9 +338,10 @@
               <w:widowControl w:val="0"/>
               <w:spacing w:before="20" w:line="240" w:lineRule="auto"/>
               <w:rPr>
-                <w:rFonts w:ascii="Garamond" w:eastAsia="Garamond" w:hAnsi="Garamond" w:cs="Garamond"/>
+                <w:rFonts w:ascii="Times New Roman" w:eastAsia="Garamond" w:hAnsi="Times New Roman" w:cs="Times New Roman"/>
                 <w:b/>
                 <w:color w:val="666666"/>
+                <w:lang w:val="en-US"/>
               </w:rPr>
             </w:pPr>
             <w:r>
@@ -334,6 +365,13 @@
               </w:rPr>
               <w:t>72.vercel.app</w:t>
             </w:r>
+            <w:r>
+              <w:rPr>
+                <w:rFonts w:ascii="Garamond" w:eastAsia="Garamond" w:hAnsi="Garamond" w:cs="Garamond"/>
+                <w:color w:val="666666"/>
+              </w:rPr>
+              <w:t xml:space="preserve"> </w:t>
+            </w:r>
           </w:p>
         </w:tc>
       </w:tr>
@@ -351,7 +389,7 @@
       </w:pPr>
       <w:r>
         <w:pict w14:anchorId="0771D125">
-          <v:rect id="_x0000_i1055" style="width:0;height:1.5pt" o:hralign="center" o:hrstd="t" o:hr="t" fillcolor="#a0a0a0" stroked="f"/>
+          <v:rect id="_x0000_i1025" style="width:0;height:1.5pt" o:hralign="center" o:hrstd="t" o:hr="t" fillcolor="#a0a0a0" stroked="f"/>
         </w:pict>
       </w:r>
     </w:p>
@@ -371,23 +409,23 @@
           <w:sz w:val="24"/>
           <w:szCs w:val="24"/>
         </w:rPr>
-        <w:t xml:space="preserve">Seeking to leverage and utilize </w:t>
-      </w:r>
-      <w:r>
-        <w:rPr>
-          <w:rFonts w:ascii="Garamond" w:eastAsia="Garamond" w:hAnsi="Garamond" w:cs="Garamond"/>
-          <w:sz w:val="24"/>
-          <w:szCs w:val="24"/>
-        </w:rPr>
-        <w:t>React.js</w:t>
-      </w:r>
-      <w:r>
-        <w:rPr>
-          <w:rFonts w:ascii="Garamond" w:eastAsia="Garamond" w:hAnsi="Garamond" w:cs="Garamond"/>
-          <w:sz w:val="24"/>
-          <w:szCs w:val="24"/>
-        </w:rPr>
-        <w:t xml:space="preserve"> and </w:t>
+        <w:t>Seeking to leverage and utilize</w:t>
+      </w:r>
+      <w:r>
+        <w:rPr>
+          <w:rFonts w:ascii="Garamond" w:eastAsia="Garamond" w:hAnsi="Garamond" w:cs="Garamond"/>
+          <w:sz w:val="24"/>
+          <w:szCs w:val="24"/>
+        </w:rPr>
+        <w:t xml:space="preserve"> React.js and</w:t>
+      </w:r>
+      <w:r>
+        <w:rPr>
+          <w:rFonts w:ascii="Garamond" w:eastAsia="Garamond" w:hAnsi="Garamond" w:cs="Garamond"/>
+          <w:sz w:val="24"/>
+          <w:szCs w:val="24"/>
+        </w:rPr>
+        <w:t xml:space="preserve"> </w:t>
       </w:r>
       <w:r>
         <w:rPr>
@@ -403,15 +441,67 @@
           <w:sz w:val="24"/>
           <w:szCs w:val="24"/>
         </w:rPr>
-        <w:t xml:space="preserve"> to streamline processes, increase efficiency, and effectively fill your Intern position at </w:t>
-      </w:r>
-      <w:r>
-        <w:rPr>
-          <w:rFonts w:ascii="Garamond" w:eastAsia="Garamond" w:hAnsi="Garamond" w:cs="Garamond"/>
-          <w:sz w:val="24"/>
-          <w:szCs w:val="24"/>
-        </w:rPr>
-        <w:t>Company</w:t>
+        <w:t xml:space="preserve"> </w:t>
+      </w:r>
+      <w:r>
+        <w:rPr>
+          <w:rFonts w:ascii="Garamond" w:eastAsia="Garamond" w:hAnsi="Garamond" w:cs="Garamond"/>
+          <w:sz w:val="24"/>
+          <w:szCs w:val="24"/>
+        </w:rPr>
+        <w:t>to streamline processes, increase efficiency, and effectively fill your Intern</w:t>
+      </w:r>
+      <w:r>
+        <w:rPr>
+          <w:rFonts w:ascii="Garamond" w:eastAsia="Garamond" w:hAnsi="Garamond" w:cs="Garamond"/>
+          <w:sz w:val="24"/>
+          <w:szCs w:val="24"/>
+        </w:rPr>
+        <w:t>/Fresher</w:t>
+      </w:r>
+      <w:r>
+        <w:rPr>
+          <w:rFonts w:ascii="Garamond" w:eastAsia="Garamond" w:hAnsi="Garamond" w:cs="Garamond"/>
+          <w:sz w:val="24"/>
+          <w:szCs w:val="24"/>
+        </w:rPr>
+        <w:t xml:space="preserve"> position at</w:t>
+      </w:r>
+      <w:r>
+        <w:rPr>
+          <w:rFonts w:ascii="Garamond" w:eastAsia="Garamond" w:hAnsi="Garamond" w:cs="Garamond"/>
+          <w:sz w:val="24"/>
+          <w:szCs w:val="24"/>
+        </w:rPr>
+        <w:t xml:space="preserve"> </w:t>
+      </w:r>
+      <w:r>
+        <w:rPr>
+          <w:rFonts w:ascii="Garamond" w:eastAsia="Garamond" w:hAnsi="Garamond" w:cs="Garamond"/>
+          <w:sz w:val="24"/>
+          <w:szCs w:val="24"/>
+        </w:rPr>
+        <w:t>C</w:t>
+      </w:r>
+      <w:proofErr w:type="spellStart"/>
+      <w:r>
+        <w:rPr>
+          <w:rFonts w:ascii="Garamond" w:eastAsia="Garamond" w:hAnsi="Garamond" w:cs="Garamond"/>
+          <w:sz w:val="24"/>
+          <w:szCs w:val="24"/>
+          <w:lang w:val="en-US"/>
+        </w:rPr>
+        <w:t>ozwork</w:t>
+      </w:r>
+      <w:proofErr w:type="spellEnd"/>
+      <w:r>
+        <w:rPr>
+          <w:rFonts w:ascii="Garamond" w:eastAsia="Garamond" w:hAnsi="Garamond" w:cs="Garamond"/>
+          <w:sz w:val="24"/>
+          <w:szCs w:val="24"/>
+          <w:lang w:val="en-US"/>
+        </w:rPr>
+        <w:t xml:space="preserve"> JSC</w:t>
       </w:r>
       <w:r>
         <w:rPr>
@@ -424,7 +514,6 @@
     </w:p>
     <w:p>
       <w:pPr>
-        <w:widowControl w:val="0"/>
         <w:spacing w:line="240" w:lineRule="auto"/>
         <w:jc w:val="both"/>
         <w:rPr>
@@ -437,54 +526,6 @@
     <w:p>
       <w:pPr>
         <w:widowControl w:val="0"/>
-        <w:spacing w:line="240" w:lineRule="auto"/>
-        <w:jc w:val="both"/>
-        <w:rPr>
-          <w:rFonts w:ascii="Garamond" w:eastAsia="Garamond" w:hAnsi="Garamond" w:cs="Garamond"/>
-          <w:b/>
-          <w:sz w:val="24"/>
-          <w:szCs w:val="24"/>
-        </w:rPr>
-      </w:pPr>
-      <w:r>
-        <w:rPr>
-          <w:rFonts w:ascii="Garamond" w:eastAsia="Garamond" w:hAnsi="Garamond" w:cs="Garamond"/>
-          <w:b/>
-          <w:sz w:val="24"/>
-          <w:szCs w:val="24"/>
-          <w:lang w:val="en-US"/>
-        </w:rPr>
-        <w:t>Work</w:t>
-      </w:r>
-      <w:r>
-        <w:rPr>
-          <w:rFonts w:ascii="Garamond" w:eastAsia="Garamond" w:hAnsi="Garamond" w:cs="Garamond"/>
-          <w:b/>
-          <w:sz w:val="24"/>
-          <w:szCs w:val="24"/>
-        </w:rPr>
-        <w:t xml:space="preserve"> experience</w:t>
-      </w:r>
-    </w:p>
-    <w:p>
-      <w:pPr>
-        <w:widowControl w:val="0"/>
-        <w:spacing w:line="120" w:lineRule="auto"/>
-        <w:jc w:val="both"/>
-        <w:rPr>
-          <w:rFonts w:ascii="Garamond" w:eastAsia="Garamond" w:hAnsi="Garamond" w:cs="Garamond"/>
-          <w:sz w:val="24"/>
-          <w:szCs w:val="24"/>
-        </w:rPr>
-      </w:pPr>
-      <w:r>
-        <w:pict w14:anchorId="34713C8D">
-          <v:rect id="_x0000_i1056" style="width:0;height:1.5pt" o:hralign="center" o:hrstd="t" o:hr="t" fillcolor="#a0a0a0" stroked="f"/>
-        </w:pict>
-      </w:r>
-    </w:p>
-    <w:p>
-      <w:pPr>
         <w:tabs>
           <w:tab w:val="right" w:pos="10800"/>
         </w:tabs>
@@ -497,9 +538,40 @@
           <w:szCs w:val="24"/>
         </w:rPr>
       </w:pPr>
-    </w:p>
-    <w:p>
-      <w:pPr>
+      <w:r>
+        <w:rPr>
+          <w:rFonts w:ascii="Garamond" w:eastAsia="Garamond" w:hAnsi="Garamond" w:cs="Garamond"/>
+          <w:b/>
+          <w:sz w:val="24"/>
+          <w:szCs w:val="24"/>
+        </w:rPr>
+        <w:t>Education</w:t>
+      </w:r>
+    </w:p>
+    <w:p>
+      <w:pPr>
+        <w:widowControl w:val="0"/>
+        <w:tabs>
+          <w:tab w:val="right" w:pos="10800"/>
+        </w:tabs>
+        <w:spacing w:line="120" w:lineRule="auto"/>
+        <w:jc w:val="both"/>
+        <w:rPr>
+          <w:rFonts w:ascii="Garamond" w:eastAsia="Garamond" w:hAnsi="Garamond" w:cs="Garamond"/>
+          <w:b/>
+          <w:sz w:val="24"/>
+          <w:szCs w:val="24"/>
+        </w:rPr>
+      </w:pPr>
+      <w:r>
+        <w:pict w14:anchorId="573ECC2D">
+          <v:rect id="_x0000_i1032" style="width:0;height:1.5pt" o:hralign="center" o:hrstd="t" o:hr="t" fillcolor="#a0a0a0" stroked="f"/>
+        </w:pict>
+      </w:r>
+    </w:p>
+    <w:p>
+      <w:pPr>
+        <w:widowControl w:val="0"/>
         <w:tabs>
           <w:tab w:val="right" w:pos="10800"/>
         </w:tabs>
@@ -507,97 +579,116 @@
         <w:jc w:val="both"/>
         <w:rPr>
           <w:rFonts w:ascii="Garamond" w:eastAsia="Garamond" w:hAnsi="Garamond" w:cs="Garamond"/>
-          <w:i/>
-          <w:sz w:val="24"/>
-          <w:szCs w:val="24"/>
-        </w:rPr>
-      </w:pPr>
-      <w:r>
-        <w:rPr>
-          <w:rFonts w:ascii="Garamond" w:eastAsia="Garamond" w:hAnsi="Garamond" w:cs="Garamond"/>
-          <w:b/>
-          <w:sz w:val="24"/>
-          <w:szCs w:val="24"/>
-        </w:rPr>
-        <w:t xml:space="preserve">Industrial University </w:t>
-      </w:r>
-      <w:r>
-        <w:rPr>
-          <w:rFonts w:ascii="Garamond" w:eastAsia="Garamond" w:hAnsi="Garamond" w:cs="Garamond"/>
-          <w:sz w:val="24"/>
-          <w:szCs w:val="24"/>
-        </w:rPr>
-        <w:t>|</w:t>
-      </w:r>
-      <w:r>
-        <w:rPr>
-          <w:rFonts w:ascii="Garamond" w:eastAsia="Garamond" w:hAnsi="Garamond" w:cs="Garamond"/>
-          <w:b/>
-          <w:sz w:val="24"/>
-          <w:szCs w:val="24"/>
-        </w:rPr>
-        <w:t xml:space="preserve"> </w:t>
-      </w:r>
-      <w:r>
-        <w:rPr>
-          <w:rFonts w:ascii="Cambria" w:eastAsia="Garamond" w:hAnsi="Cambria" w:cs="Garamond"/>
-          <w:sz w:val="24"/>
-          <w:szCs w:val="24"/>
-          <w:lang w:val="en-US"/>
-        </w:rPr>
-        <w:t>React.js Developer</w:t>
-      </w:r>
-      <w:r>
-        <w:rPr>
-          <w:rFonts w:ascii="Garamond" w:eastAsia="Garamond" w:hAnsi="Garamond" w:cs="Garamond"/>
-          <w:sz w:val="24"/>
-          <w:szCs w:val="24"/>
-        </w:rPr>
-        <w:t xml:space="preserve"> </w:t>
-      </w:r>
-      <w:r>
-        <w:rPr>
-          <w:rFonts w:ascii="Garamond" w:eastAsia="Garamond" w:hAnsi="Garamond" w:cs="Garamond"/>
-          <w:sz w:val="24"/>
-          <w:szCs w:val="24"/>
-        </w:rPr>
-        <w:tab/>
-      </w:r>
-      <w:r>
-        <w:rPr>
-          <w:rFonts w:ascii="Garamond" w:eastAsia="Garamond" w:hAnsi="Garamond" w:cs="Garamond"/>
-          <w:i/>
-          <w:sz w:val="24"/>
-          <w:szCs w:val="24"/>
-        </w:rPr>
-        <w:t xml:space="preserve">Ho Chi Minh, Go Vap </w:t>
-      </w:r>
-      <w:r>
-        <w:rPr>
-          <w:rFonts w:ascii="Garamond" w:eastAsia="Garamond" w:hAnsi="Garamond" w:cs="Garamond"/>
-          <w:sz w:val="24"/>
-          <w:szCs w:val="24"/>
-        </w:rPr>
-        <w:t xml:space="preserve">| </w:t>
-      </w:r>
-      <w:r>
-        <w:rPr>
-          <w:rFonts w:ascii="Garamond" w:eastAsia="Garamond" w:hAnsi="Garamond" w:cs="Garamond"/>
-          <w:i/>
-          <w:sz w:val="24"/>
-          <w:szCs w:val="24"/>
-        </w:rPr>
-        <w:t>12.2023 – Current</w:t>
-      </w:r>
-    </w:p>
-    <w:p>
-      <w:pPr>
+          <w:sz w:val="24"/>
+          <w:szCs w:val="24"/>
+        </w:rPr>
+      </w:pPr>
+    </w:p>
+    <w:p>
+      <w:pPr>
+        <w:widowControl w:val="0"/>
         <w:tabs>
           <w:tab w:val="right" w:pos="10800"/>
         </w:tabs>
         <w:spacing w:line="240" w:lineRule="auto"/>
         <w:jc w:val="both"/>
         <w:rPr>
+          <w:rFonts w:ascii="Times New Roman" w:eastAsia="Garamond" w:hAnsi="Times New Roman" w:cs="Times New Roman"/>
+          <w:i/>
+          <w:sz w:val="24"/>
+          <w:szCs w:val="24"/>
+          <w:lang w:val="en-US"/>
+        </w:rPr>
+      </w:pPr>
+      <w:r>
+        <w:rPr>
+          <w:rFonts w:ascii="Garamond" w:eastAsia="Garamond" w:hAnsi="Garamond" w:cs="Garamond"/>
+          <w:b/>
+          <w:sz w:val="24"/>
+          <w:szCs w:val="24"/>
+        </w:rPr>
+        <w:t>Industrial University</w:t>
+      </w:r>
+      <w:r>
+        <w:rPr>
+          <w:rFonts w:ascii="Garamond" w:eastAsia="Garamond" w:hAnsi="Garamond" w:cs="Garamond"/>
+          <w:sz w:val="24"/>
+          <w:szCs w:val="24"/>
+        </w:rPr>
+        <w:t xml:space="preserve"> | Engineer’s Degree</w:t>
+      </w:r>
+      <w:r>
+        <w:rPr>
+          <w:rFonts w:ascii="Garamond" w:eastAsia="Garamond" w:hAnsi="Garamond" w:cs="Garamond"/>
+          <w:sz w:val="24"/>
+          <w:szCs w:val="24"/>
+        </w:rPr>
+        <w:tab/>
+      </w:r>
+      <w:r>
+        <w:rPr>
+          <w:rFonts w:ascii="Garamond" w:eastAsia="Garamond" w:hAnsi="Garamond" w:cs="Garamond"/>
+          <w:i/>
+          <w:sz w:val="24"/>
+          <w:szCs w:val="24"/>
+        </w:rPr>
+        <w:t xml:space="preserve">Ho Chi Minh, Go </w:t>
+      </w:r>
+      <w:proofErr w:type="spellStart"/>
+      <w:r>
+        <w:rPr>
+          <w:rFonts w:ascii="Garamond" w:eastAsia="Garamond" w:hAnsi="Garamond" w:cs="Garamond"/>
+          <w:i/>
+          <w:sz w:val="24"/>
+          <w:szCs w:val="24"/>
+        </w:rPr>
+        <w:t>Vap</w:t>
+      </w:r>
+      <w:proofErr w:type="spellEnd"/>
+      <w:r>
+        <w:rPr>
+          <w:rFonts w:ascii="Garamond" w:eastAsia="Garamond" w:hAnsi="Garamond" w:cs="Garamond"/>
+          <w:sz w:val="24"/>
+          <w:szCs w:val="24"/>
+        </w:rPr>
+        <w:t xml:space="preserve"> | </w:t>
+      </w:r>
+      <w:r>
+        <w:rPr>
+          <w:rFonts w:ascii="Garamond" w:eastAsia="Garamond" w:hAnsi="Garamond" w:cs="Garamond"/>
+          <w:i/>
+          <w:sz w:val="24"/>
+          <w:szCs w:val="24"/>
+        </w:rPr>
+        <w:t>10.2020</w:t>
+      </w:r>
+      <w:r>
+        <w:rPr>
+          <w:rFonts w:ascii="Garamond" w:eastAsia="Garamond" w:hAnsi="Garamond" w:cs="Garamond"/>
+          <w:sz w:val="24"/>
+          <w:szCs w:val="24"/>
+        </w:rPr>
+        <w:t xml:space="preserve"> - </w:t>
+      </w:r>
+      <w:r>
+        <w:rPr>
+          <w:rFonts w:ascii="Garamond" w:eastAsia="Garamond" w:hAnsi="Garamond" w:cs="Garamond"/>
+          <w:i/>
+          <w:sz w:val="24"/>
+          <w:szCs w:val="24"/>
+        </w:rPr>
+        <w:t>Current</w:t>
+      </w:r>
+    </w:p>
+    <w:p>
+      <w:pPr>
+        <w:widowControl w:val="0"/>
+        <w:tabs>
+          <w:tab w:val="right" w:pos="10800"/>
+        </w:tabs>
+        <w:spacing w:line="240" w:lineRule="auto"/>
+        <w:jc w:val="both"/>
+        <w:rPr>
           <w:rFonts w:ascii="Garamond" w:eastAsia="Garamond" w:hAnsi="Garamond" w:cs="Garamond"/>
           <w:i/>
           <w:sz w:val="24"/>
@@ -610,71 +701,502 @@
         <w:pStyle w:val="ListParagraph"/>
         <w:numPr>
           <w:ilvl w:val="0"/>
-          <w:numId w:val="9"/>
+          <w:numId w:val="18"/>
         </w:numPr>
-        <w:spacing w:after="0" w:line="276" w:lineRule="auto"/>
-        <w:rPr>
-          <w:rFonts w:ascii="Garamond" w:hAnsi="Garamond"/>
-        </w:rPr>
-      </w:pPr>
-      <w:r>
-        <w:rPr>
-          <w:rFonts w:ascii="Garamond" w:hAnsi="Garamond"/>
+        <w:spacing w:line="240" w:lineRule="auto"/>
+        <w:jc w:val="both"/>
+        <w:rPr>
+          <w:rFonts w:ascii="Garamond" w:eastAsia="Garamond" w:hAnsi="Garamond" w:cs="Garamond"/>
+        </w:rPr>
+      </w:pPr>
+      <w:r>
+        <w:rPr>
+          <w:rFonts w:ascii="Garamond" w:eastAsia="Garamond" w:hAnsi="Garamond" w:cs="Garamond"/>
           <w:b/>
           <w:bCs/>
-          <w:u w:val="single"/>
-        </w:rPr>
-        <w:t>Project</w:t>
-      </w:r>
-      <w:r>
-        <w:rPr>
-          <w:rFonts w:ascii="Garamond" w:hAnsi="Garamond"/>
-          <w:u w:val="single"/>
+        </w:rPr>
+        <w:t>GPA</w:t>
+      </w:r>
+      <w:r>
+        <w:rPr>
+          <w:rFonts w:ascii="Garamond" w:eastAsia="Garamond" w:hAnsi="Garamond" w:cs="Garamond"/>
         </w:rPr>
         <w:t>:</w:t>
       </w:r>
       <w:r>
         <w:rPr>
-          <w:rFonts w:ascii="Garamond" w:hAnsi="Garamond"/>
-        </w:rPr>
-        <w:t xml:space="preserve"> Booking App Website ( 2 member )</w:t>
-      </w:r>
-    </w:p>
-    <w:p>
-      <w:pPr>
-        <w:rPr>
-          <w:rFonts w:ascii="Garamond" w:hAnsi="Garamond"/>
-          <w:sz w:val="24"/>
-          <w:szCs w:val="24"/>
-        </w:rPr>
-      </w:pPr>
+          <w:rFonts w:ascii="Garamond" w:eastAsia="Garamond" w:hAnsi="Garamond" w:cs="Garamond"/>
+        </w:rPr>
+        <w:tab/>
+        <w:t>2.81 / 4.</w:t>
+      </w:r>
+      <w:r>
+        <w:rPr>
+          <w:rFonts w:ascii="Garamond" w:eastAsia="Garamond" w:hAnsi="Garamond" w:cs="Garamond"/>
+        </w:rPr>
+        <w:t>0</w:t>
+      </w:r>
     </w:p>
     <w:p>
       <w:pPr>
         <w:pStyle w:val="ListParagraph"/>
         <w:numPr>
           <w:ilvl w:val="0"/>
-          <w:numId w:val="9"/>
+          <w:numId w:val="18"/>
+        </w:numPr>
+        <w:spacing w:line="240" w:lineRule="auto"/>
+        <w:jc w:val="both"/>
+        <w:rPr>
+          <w:rFonts w:ascii="Garamond" w:eastAsia="Garamond" w:hAnsi="Garamond" w:cs="Garamond"/>
+        </w:rPr>
+      </w:pPr>
+      <w:r>
+        <w:rPr>
+          <w:rFonts w:ascii="Garamond" w:eastAsia="Garamond" w:hAnsi="Garamond" w:cs="Garamond"/>
+          <w:b/>
+          <w:bCs/>
+        </w:rPr>
+        <w:t>TOEIC</w:t>
+      </w:r>
+      <w:r>
+        <w:rPr>
+          <w:rFonts w:ascii="Garamond" w:eastAsia="Garamond" w:hAnsi="Garamond" w:cs="Garamond"/>
+        </w:rPr>
+        <w:t>: 500</w:t>
+      </w:r>
+    </w:p>
+    <w:p>
+      <w:pPr>
+        <w:pStyle w:val="ListParagraph"/>
+        <w:numPr>
+          <w:ilvl w:val="0"/>
+          <w:numId w:val="18"/>
+        </w:numPr>
+        <w:spacing w:line="240" w:lineRule="auto"/>
+        <w:jc w:val="both"/>
+        <w:rPr>
+          <w:rFonts w:ascii="Garamond" w:eastAsia="Garamond" w:hAnsi="Garamond" w:cs="Garamond"/>
+        </w:rPr>
+      </w:pPr>
+      <w:r>
+        <w:rPr>
+          <w:rFonts w:ascii="Garamond" w:eastAsia="Garamond" w:hAnsi="Garamond" w:cs="Garamond"/>
+          <w:b/>
+          <w:bCs/>
+        </w:rPr>
+        <w:t xml:space="preserve">Relevant </w:t>
+      </w:r>
+      <w:proofErr w:type="spellStart"/>
+      <w:r>
+        <w:rPr>
+          <w:rFonts w:ascii="Garamond" w:eastAsia="Garamond" w:hAnsi="Garamond" w:cs="Garamond"/>
+          <w:b/>
+          <w:bCs/>
+        </w:rPr>
+        <w:t>Courseword</w:t>
+      </w:r>
+      <w:proofErr w:type="spellEnd"/>
+      <w:r>
+        <w:rPr>
+          <w:rFonts w:ascii="Garamond" w:eastAsia="Garamond" w:hAnsi="Garamond" w:cs="Garamond"/>
+          <w:b/>
+          <w:bCs/>
+        </w:rPr>
+        <w:t>:</w:t>
+      </w:r>
+      <w:r>
+        <w:rPr>
+          <w:rFonts w:ascii="Garamond" w:eastAsia="Garamond" w:hAnsi="Garamond" w:cs="Garamond"/>
+        </w:rPr>
+        <w:t xml:space="preserve"> </w:t>
+      </w:r>
+      <w:r>
+        <w:rPr>
+          <w:rFonts w:ascii="Garamond" w:eastAsia="Garamond" w:hAnsi="Garamond" w:cs="Garamond"/>
+        </w:rPr>
+        <w:t>Data analysis programming, OOP, System Design Analysis, Bigdata. MySQL, ODOO, Project Management, Power BI</w:t>
+      </w:r>
+      <w:r>
+        <w:rPr>
+          <w:rFonts w:ascii="Garamond" w:eastAsia="Garamond" w:hAnsi="Garamond" w:cs="Garamond"/>
+        </w:rPr>
+        <w:t>.</w:t>
+      </w:r>
+    </w:p>
+    <w:p>
+      <w:pPr>
+        <w:widowControl w:val="0"/>
+        <w:spacing w:line="240" w:lineRule="auto"/>
+        <w:jc w:val="both"/>
+        <w:rPr>
+          <w:rFonts w:ascii="Garamond" w:eastAsia="Garamond" w:hAnsi="Garamond" w:cs="Garamond"/>
+          <w:sz w:val="24"/>
+          <w:szCs w:val="24"/>
+        </w:rPr>
+      </w:pPr>
+    </w:p>
+    <w:p>
+      <w:pPr>
+        <w:widowControl w:val="0"/>
+        <w:spacing w:line="240" w:lineRule="auto"/>
+        <w:jc w:val="both"/>
+        <w:rPr>
+          <w:rFonts w:ascii="Garamond" w:eastAsia="Garamond" w:hAnsi="Garamond" w:cs="Garamond"/>
+          <w:b/>
+          <w:sz w:val="24"/>
+          <w:szCs w:val="24"/>
+        </w:rPr>
+      </w:pPr>
+      <w:r>
+        <w:rPr>
+          <w:rFonts w:ascii="Garamond" w:eastAsia="Garamond" w:hAnsi="Garamond" w:cs="Garamond"/>
+          <w:b/>
+          <w:sz w:val="24"/>
+          <w:szCs w:val="24"/>
+          <w:lang w:val="en-US"/>
+        </w:rPr>
+        <w:t>Work</w:t>
+      </w:r>
+      <w:r>
+        <w:rPr>
+          <w:rFonts w:ascii="Garamond" w:eastAsia="Garamond" w:hAnsi="Garamond" w:cs="Garamond"/>
+          <w:b/>
+          <w:sz w:val="24"/>
+          <w:szCs w:val="24"/>
+        </w:rPr>
+        <w:t xml:space="preserve"> experience</w:t>
+      </w:r>
+    </w:p>
+    <w:p>
+      <w:pPr>
+        <w:widowControl w:val="0"/>
+        <w:spacing w:line="120" w:lineRule="auto"/>
+        <w:jc w:val="both"/>
+        <w:rPr>
+          <w:rFonts w:ascii="Garamond" w:eastAsia="Garamond" w:hAnsi="Garamond" w:cs="Garamond"/>
+          <w:sz w:val="24"/>
+          <w:szCs w:val="24"/>
+        </w:rPr>
+      </w:pPr>
+      <w:r>
+        <w:pict w14:anchorId="34713C8D">
+          <v:rect id="_x0000_i1026" style="width:0;height:1.5pt" o:hralign="center" o:hrstd="t" o:hr="t" fillcolor="#a0a0a0" stroked="f"/>
+        </w:pict>
+      </w:r>
+    </w:p>
+    <w:p>
+      <w:pPr>
+        <w:tabs>
+          <w:tab w:val="right" w:pos="10800"/>
+        </w:tabs>
+        <w:spacing w:line="240" w:lineRule="auto"/>
+        <w:jc w:val="both"/>
+        <w:rPr>
+          <w:rFonts w:ascii="Garamond" w:eastAsia="Garamond" w:hAnsi="Garamond" w:cs="Garamond"/>
+          <w:b/>
+          <w:sz w:val="24"/>
+          <w:szCs w:val="24"/>
+        </w:rPr>
+      </w:pPr>
+    </w:p>
+    <w:p>
+      <w:pPr>
+        <w:tabs>
+          <w:tab w:val="right" w:pos="10800"/>
+        </w:tabs>
+        <w:spacing w:line="240" w:lineRule="auto"/>
+        <w:jc w:val="both"/>
+        <w:rPr>
+          <w:rFonts w:ascii="Garamond" w:eastAsia="Garamond" w:hAnsi="Garamond" w:cs="Garamond"/>
+          <w:i/>
+          <w:sz w:val="24"/>
+          <w:szCs w:val="24"/>
+        </w:rPr>
+      </w:pPr>
+      <w:r>
+        <w:rPr>
+          <w:rFonts w:ascii="Garamond" w:eastAsia="Garamond" w:hAnsi="Garamond" w:cs="Garamond"/>
+          <w:b/>
+          <w:sz w:val="24"/>
+          <w:szCs w:val="24"/>
+        </w:rPr>
+        <w:t xml:space="preserve">Industrial University </w:t>
+      </w:r>
+      <w:r>
+        <w:rPr>
+          <w:rFonts w:ascii="Garamond" w:eastAsia="Garamond" w:hAnsi="Garamond" w:cs="Garamond"/>
+          <w:sz w:val="24"/>
+          <w:szCs w:val="24"/>
+        </w:rPr>
+        <w:t>|</w:t>
+      </w:r>
+      <w:r>
+        <w:rPr>
+          <w:rFonts w:ascii="Garamond" w:eastAsia="Garamond" w:hAnsi="Garamond" w:cs="Garamond"/>
+          <w:b/>
+          <w:sz w:val="24"/>
+          <w:szCs w:val="24"/>
+        </w:rPr>
+        <w:t xml:space="preserve"> </w:t>
+      </w:r>
+      <w:r>
+        <w:rPr>
+          <w:rFonts w:ascii="Cambria" w:eastAsia="Garamond" w:hAnsi="Cambria" w:cs="Garamond"/>
+          <w:sz w:val="24"/>
+          <w:szCs w:val="24"/>
+          <w:lang w:val="en-US"/>
+        </w:rPr>
+        <w:t>React.js Developer</w:t>
+      </w:r>
+      <w:r>
+        <w:rPr>
+          <w:rFonts w:ascii="Garamond" w:eastAsia="Garamond" w:hAnsi="Garamond" w:cs="Garamond"/>
+          <w:sz w:val="24"/>
+          <w:szCs w:val="24"/>
+        </w:rPr>
+        <w:t xml:space="preserve"> </w:t>
+      </w:r>
+      <w:r>
+        <w:rPr>
+          <w:rFonts w:ascii="Garamond" w:eastAsia="Garamond" w:hAnsi="Garamond" w:cs="Garamond"/>
+          <w:sz w:val="24"/>
+          <w:szCs w:val="24"/>
+        </w:rPr>
+        <w:tab/>
+      </w:r>
+      <w:r>
+        <w:rPr>
+          <w:rFonts w:ascii="Garamond" w:eastAsia="Garamond" w:hAnsi="Garamond" w:cs="Garamond"/>
+          <w:i/>
+          <w:sz w:val="24"/>
+          <w:szCs w:val="24"/>
+        </w:rPr>
+        <w:t xml:space="preserve">Ho Chi Minh, Go </w:t>
+      </w:r>
+      <w:proofErr w:type="spellStart"/>
+      <w:r>
+        <w:rPr>
+          <w:rFonts w:ascii="Garamond" w:eastAsia="Garamond" w:hAnsi="Garamond" w:cs="Garamond"/>
+          <w:i/>
+          <w:sz w:val="24"/>
+          <w:szCs w:val="24"/>
+        </w:rPr>
+        <w:t>Vap</w:t>
+      </w:r>
+      <w:proofErr w:type="spellEnd"/>
+      <w:r>
+        <w:rPr>
+          <w:rFonts w:ascii="Garamond" w:eastAsia="Garamond" w:hAnsi="Garamond" w:cs="Garamond"/>
+          <w:i/>
+          <w:sz w:val="24"/>
+          <w:szCs w:val="24"/>
+        </w:rPr>
+        <w:t xml:space="preserve"> </w:t>
+      </w:r>
+      <w:r>
+        <w:rPr>
+          <w:rFonts w:ascii="Garamond" w:eastAsia="Garamond" w:hAnsi="Garamond" w:cs="Garamond"/>
+          <w:sz w:val="24"/>
+          <w:szCs w:val="24"/>
+        </w:rPr>
+        <w:t xml:space="preserve">| </w:t>
+      </w:r>
+      <w:r>
+        <w:rPr>
+          <w:rFonts w:ascii="Garamond" w:eastAsia="Garamond" w:hAnsi="Garamond" w:cs="Garamond"/>
+          <w:i/>
+          <w:sz w:val="24"/>
+          <w:szCs w:val="24"/>
+        </w:rPr>
+        <w:t>12.2023 – Current</w:t>
+      </w:r>
+    </w:p>
+    <w:p>
+      <w:pPr>
+        <w:tabs>
+          <w:tab w:val="right" w:pos="10800"/>
+        </w:tabs>
+        <w:spacing w:line="240" w:lineRule="auto"/>
+        <w:jc w:val="both"/>
+        <w:rPr>
+          <w:rFonts w:ascii="Garamond" w:eastAsia="Garamond" w:hAnsi="Garamond" w:cs="Garamond"/>
+          <w:i/>
+          <w:sz w:val="24"/>
+          <w:szCs w:val="24"/>
+        </w:rPr>
+      </w:pPr>
+    </w:p>
+    <w:p>
+      <w:pPr>
+        <w:widowControl w:val="0"/>
+        <w:tabs>
+          <w:tab w:val="right" w:pos="10800"/>
+        </w:tabs>
+        <w:spacing w:line="240" w:lineRule="auto"/>
+        <w:jc w:val="both"/>
+        <w:rPr>
+          <w:rFonts w:ascii="Garamond" w:eastAsia="Garamond" w:hAnsi="Garamond" w:cs="Garamond"/>
+          <w:b/>
+          <w:sz w:val="24"/>
+          <w:szCs w:val="24"/>
+        </w:rPr>
+      </w:pPr>
+      <w:r>
+        <w:rPr>
+          <w:rFonts w:ascii="Garamond" w:eastAsia="Garamond" w:hAnsi="Garamond" w:cs="Garamond"/>
+          <w:b/>
+          <w:sz w:val="24"/>
+          <w:szCs w:val="24"/>
+        </w:rPr>
+        <w:t>Project: Booking App Website (</w:t>
+      </w:r>
+      <w:r>
+        <w:rPr>
+          <w:rFonts w:ascii="Garamond" w:eastAsia="Garamond" w:hAnsi="Garamond" w:cs="Garamond"/>
+          <w:b/>
+          <w:sz w:val="24"/>
+          <w:szCs w:val="24"/>
+        </w:rPr>
+        <w:t>2 member</w:t>
+      </w:r>
+      <w:r>
+        <w:rPr>
+          <w:rFonts w:ascii="Garamond" w:eastAsia="Garamond" w:hAnsi="Garamond" w:cs="Garamond"/>
+          <w:b/>
+          <w:sz w:val="24"/>
+          <w:szCs w:val="24"/>
+        </w:rPr>
+        <w:t>)</w:t>
+      </w:r>
+    </w:p>
+    <w:p>
+      <w:pPr>
+        <w:widowControl w:val="0"/>
+        <w:tabs>
+          <w:tab w:val="right" w:pos="10800"/>
+        </w:tabs>
+        <w:spacing w:line="240" w:lineRule="auto"/>
+        <w:jc w:val="both"/>
+        <w:rPr>
+          <w:rFonts w:ascii="Garamond" w:eastAsia="Garamond" w:hAnsi="Garamond" w:cs="Garamond"/>
+          <w:b/>
+          <w:sz w:val="24"/>
+          <w:szCs w:val="24"/>
+        </w:rPr>
+      </w:pPr>
+    </w:p>
+    <w:p>
+      <w:pPr>
+        <w:pStyle w:val="ListParagraph"/>
+        <w:widowControl w:val="0"/>
+        <w:numPr>
+          <w:ilvl w:val="0"/>
+          <w:numId w:val="15"/>
+        </w:numPr>
+        <w:tabs>
+          <w:tab w:val="right" w:pos="10800"/>
+        </w:tabs>
+        <w:spacing w:line="240" w:lineRule="auto"/>
+        <w:jc w:val="both"/>
+        <w:rPr>
+          <w:rFonts w:ascii="Garamond" w:eastAsia="Garamond" w:hAnsi="Garamond" w:cs="Garamond"/>
+          <w:bCs/>
+        </w:rPr>
+      </w:pPr>
+      <w:r>
+        <w:rPr>
+          <w:rFonts w:ascii="Garamond" w:eastAsia="Garamond" w:hAnsi="Garamond" w:cs="Garamond"/>
+          <w:bCs/>
+        </w:rPr>
+        <w:t xml:space="preserve">Technologies Used: Next.js 14, ReactJS, </w:t>
+      </w:r>
+      <w:proofErr w:type="spellStart"/>
+      <w:r>
+        <w:rPr>
+          <w:rFonts w:ascii="Garamond" w:eastAsia="Garamond" w:hAnsi="Garamond" w:cs="Garamond"/>
+          <w:bCs/>
+        </w:rPr>
+        <w:t>ShadcnUI</w:t>
+      </w:r>
+      <w:proofErr w:type="spellEnd"/>
+      <w:r>
+        <w:rPr>
+          <w:rFonts w:ascii="Garamond" w:eastAsia="Garamond" w:hAnsi="Garamond" w:cs="Garamond"/>
+          <w:bCs/>
+        </w:rPr>
+        <w:t xml:space="preserve">, </w:t>
+      </w:r>
+      <w:proofErr w:type="spellStart"/>
+      <w:r>
+        <w:rPr>
+          <w:rFonts w:ascii="Garamond" w:eastAsia="Garamond" w:hAnsi="Garamond" w:cs="Garamond"/>
+          <w:bCs/>
+        </w:rPr>
+        <w:t>TailwindCSS</w:t>
+      </w:r>
+      <w:proofErr w:type="spellEnd"/>
+      <w:r>
+        <w:rPr>
+          <w:rFonts w:ascii="Garamond" w:eastAsia="Garamond" w:hAnsi="Garamond" w:cs="Garamond"/>
+          <w:bCs/>
+        </w:rPr>
+        <w:t xml:space="preserve">, TypeScript, NodeJS, Prisma, Clerk, Firebase, Stripe, </w:t>
+      </w:r>
+      <w:proofErr w:type="spellStart"/>
+      <w:r>
+        <w:rPr>
+          <w:rFonts w:ascii="Garamond" w:eastAsia="Garamond" w:hAnsi="Garamond" w:cs="Garamond"/>
+          <w:bCs/>
+        </w:rPr>
+        <w:t>Zustand</w:t>
+      </w:r>
+      <w:proofErr w:type="spellEnd"/>
+    </w:p>
+    <w:p>
+      <w:pPr>
+        <w:pStyle w:val="ListParagraph"/>
+        <w:widowControl w:val="0"/>
+        <w:tabs>
+          <w:tab w:val="right" w:pos="10800"/>
+        </w:tabs>
+        <w:spacing w:line="240" w:lineRule="auto"/>
+        <w:jc w:val="both"/>
+        <w:rPr>
+          <w:rFonts w:ascii="Garamond" w:eastAsia="Garamond" w:hAnsi="Garamond" w:cs="Garamond"/>
+          <w:bCs/>
+        </w:rPr>
+      </w:pPr>
+    </w:p>
+    <w:p>
+      <w:pPr>
+        <w:pStyle w:val="ListParagraph"/>
+        <w:numPr>
+          <w:ilvl w:val="0"/>
+          <w:numId w:val="15"/>
         </w:numPr>
         <w:spacing w:after="0" w:line="276" w:lineRule="auto"/>
         <w:rPr>
+          <w:rStyle w:val="Hyperlink"/>
           <w:rFonts w:ascii="Garamond" w:hAnsi="Garamond"/>
-        </w:rPr>
-      </w:pPr>
-      <w:r>
-        <w:rPr>
-          <w:rFonts w:ascii="Garamond" w:hAnsi="Garamond"/>
-          <w:b/>
+          <w:color w:val="auto"/>
+          <w:u w:val="none"/>
+        </w:rPr>
+      </w:pPr>
+      <w:proofErr w:type="spellStart"/>
+      <w:r>
+        <w:rPr>
+          <w:rFonts w:ascii="Garamond" w:eastAsia="Garamond" w:hAnsi="Garamond" w:cs="Garamond"/>
           <w:bCs/>
-          <w:u w:val="single"/>
-        </w:rPr>
-        <w:t>Github:</w:t>
-      </w:r>
-      <w:r>
-        <w:rPr>
-          <w:rFonts w:ascii="Garamond" w:hAnsi="Garamond"/>
-        </w:rPr>
-        <w:t xml:space="preserve"> </w:t>
+        </w:rPr>
+        <w:t>Github</w:t>
+      </w:r>
+      <w:proofErr w:type="spellEnd"/>
+      <w:r>
+        <w:rPr>
+          <w:rFonts w:ascii="Garamond" w:eastAsia="Garamond" w:hAnsi="Garamond" w:cs="Garamond"/>
+          <w:bCs/>
+        </w:rPr>
+        <w:t xml:space="preserve">: </w:t>
       </w:r>
       <w:hyperlink r:id="rId5" w:history="1">
         <w:r>
@@ -690,40 +1212,36 @@
       <w:pPr>
         <w:rPr>
           <w:rFonts w:ascii="Garamond" w:hAnsi="Garamond"/>
-          <w:b/>
-          <w:bCs/>
-          <w:sz w:val="24"/>
-          <w:szCs w:val="24"/>
-          <w:u w:val="single"/>
         </w:rPr>
       </w:pPr>
     </w:p>
     <w:p>
       <w:pPr>
         <w:pStyle w:val="ListParagraph"/>
+        <w:widowControl w:val="0"/>
         <w:numPr>
           <w:ilvl w:val="0"/>
-          <w:numId w:val="9"/>
+          <w:numId w:val="15"/>
         </w:numPr>
-        <w:spacing w:after="0" w:line="276" w:lineRule="auto"/>
-        <w:rPr>
-          <w:rFonts w:ascii="Garamond" w:hAnsi="Garamond"/>
-        </w:rPr>
-      </w:pPr>
-      <w:r>
-        <w:rPr>
-          <w:rFonts w:ascii="Garamond" w:hAnsi="Garamond"/>
-          <w:b/>
+        <w:tabs>
+          <w:tab w:val="right" w:pos="10800"/>
+        </w:tabs>
+        <w:spacing w:line="240" w:lineRule="auto"/>
+        <w:jc w:val="both"/>
+        <w:rPr>
+          <w:rStyle w:val="Hyperlink"/>
+          <w:rFonts w:ascii="Garamond" w:eastAsia="Garamond" w:hAnsi="Garamond" w:cs="Garamond"/>
           <w:bCs/>
-          <w:u w:val="single"/>
-        </w:rPr>
-        <w:t>Live project:</w:t>
-      </w:r>
-      <w:r>
-        <w:rPr>
-          <w:rFonts w:ascii="Garamond" w:hAnsi="Garamond"/>
-        </w:rPr>
-        <w:t xml:space="preserve">  </w:t>
+          <w:color w:val="auto"/>
+          <w:u w:val="none"/>
+        </w:rPr>
+      </w:pPr>
+      <w:r>
+        <w:rPr>
+          <w:rFonts w:ascii="Garamond" w:eastAsia="Garamond" w:hAnsi="Garamond" w:cs="Garamond"/>
+          <w:bCs/>
+        </w:rPr>
+        <w:t xml:space="preserve">Live project:  </w:t>
       </w:r>
       <w:hyperlink r:id="rId6" w:history="1">
         <w:r>
@@ -737,522 +1255,6 @@
     </w:p>
     <w:p>
       <w:pPr>
-        <w:rPr>
-          <w:rFonts w:ascii="Garamond" w:hAnsi="Garamond"/>
-          <w:sz w:val="24"/>
-          <w:szCs w:val="24"/>
-        </w:rPr>
-      </w:pPr>
-    </w:p>
-    <w:p>
-      <w:pPr>
-        <w:pStyle w:val="ListParagraph"/>
-        <w:numPr>
-          <w:ilvl w:val="0"/>
-          <w:numId w:val="9"/>
-        </w:numPr>
-        <w:spacing w:after="0" w:line="276" w:lineRule="auto"/>
-        <w:rPr>
-          <w:rFonts w:ascii="Garamond" w:hAnsi="Garamond"/>
-        </w:rPr>
-      </w:pPr>
-      <w:r>
-        <w:rPr>
-          <w:rFonts w:ascii="Garamond" w:hAnsi="Garamond"/>
-          <w:b/>
-          <w:bCs/>
-          <w:u w:val="single"/>
-        </w:rPr>
-        <w:t>Role:</w:t>
-      </w:r>
-      <w:r>
-        <w:rPr>
-          <w:rFonts w:ascii="Garamond" w:hAnsi="Garamond"/>
-        </w:rPr>
-        <w:t xml:space="preserve"> Booking App Team Member </w:t>
-      </w:r>
-    </w:p>
-    <w:p>
-      <w:pPr>
-        <w:rPr>
-          <w:rFonts w:ascii="Garamond" w:hAnsi="Garamond"/>
-          <w:sz w:val="24"/>
-          <w:szCs w:val="24"/>
-        </w:rPr>
-      </w:pPr>
-    </w:p>
-    <w:p>
-      <w:pPr>
-        <w:pStyle w:val="ListParagraph"/>
-        <w:numPr>
-          <w:ilvl w:val="0"/>
-          <w:numId w:val="9"/>
-        </w:numPr>
-        <w:spacing w:after="0" w:line="276" w:lineRule="auto"/>
-        <w:rPr>
-          <w:rFonts w:ascii="Garamond" w:hAnsi="Garamond"/>
-        </w:rPr>
-      </w:pPr>
-      <w:r>
-        <w:rPr>
-          <w:rFonts w:ascii="Garamond" w:hAnsi="Garamond"/>
-          <w:b/>
-          <w:bCs/>
-          <w:u w:val="single"/>
-        </w:rPr>
-        <w:t>Description</w:t>
-      </w:r>
-      <w:r>
-        <w:rPr>
-          <w:rFonts w:ascii="Garamond" w:hAnsi="Garamond"/>
-        </w:rPr>
-        <w:t>: Developed a comprehensive booking platform using modern technologies to facilitate hotel, trip, tour, and flight bookings for users worldwide.</w:t>
-      </w:r>
-    </w:p>
-    <w:p>
-      <w:pPr>
-        <w:rPr>
-          <w:rFonts w:ascii="Garamond" w:hAnsi="Garamond"/>
-          <w:sz w:val="24"/>
-          <w:szCs w:val="24"/>
-        </w:rPr>
-      </w:pPr>
-    </w:p>
-    <w:p>
-      <w:pPr>
-        <w:pStyle w:val="ListParagraph"/>
-        <w:numPr>
-          <w:ilvl w:val="0"/>
-          <w:numId w:val="9"/>
-        </w:numPr>
-        <w:spacing w:after="0" w:line="276" w:lineRule="auto"/>
-        <w:rPr>
-          <w:rFonts w:ascii="Garamond" w:hAnsi="Garamond"/>
-          <w:b/>
-          <w:bCs/>
-          <w:u w:val="single"/>
-        </w:rPr>
-      </w:pPr>
-      <w:r>
-        <w:rPr>
-          <w:rFonts w:ascii="Garamond" w:hAnsi="Garamond"/>
-          <w:b/>
-          <w:bCs/>
-          <w:u w:val="single"/>
-        </w:rPr>
-        <w:t>Technologies Used:</w:t>
-      </w:r>
-    </w:p>
-    <w:p>
-      <w:pPr>
-        <w:rPr>
-          <w:rFonts w:ascii="Garamond" w:hAnsi="Garamond"/>
-          <w:sz w:val="24"/>
-          <w:szCs w:val="24"/>
-        </w:rPr>
-      </w:pPr>
-    </w:p>
-    <w:p>
-      <w:pPr>
-        <w:pStyle w:val="ListParagraph"/>
-        <w:numPr>
-          <w:ilvl w:val="0"/>
-          <w:numId w:val="4"/>
-        </w:numPr>
-        <w:ind w:left="1080"/>
-        <w:rPr>
-          <w:rFonts w:ascii="Garamond" w:hAnsi="Garamond"/>
-        </w:rPr>
-      </w:pPr>
-      <w:r>
-        <w:rPr>
-          <w:rFonts w:ascii="Garamond" w:hAnsi="Garamond"/>
-        </w:rPr>
-        <w:t>Front-end: Next.js 14, ReactJS, ShadcnUI, TailwindCSS, Typescript</w:t>
-      </w:r>
-    </w:p>
-    <w:p>
-      <w:pPr>
-        <w:pStyle w:val="ListParagraph"/>
-        <w:numPr>
-          <w:ilvl w:val="0"/>
-          <w:numId w:val="4"/>
-        </w:numPr>
-        <w:ind w:left="1080"/>
-        <w:rPr>
-          <w:rFonts w:ascii="Garamond" w:hAnsi="Garamond"/>
-        </w:rPr>
-      </w:pPr>
-      <w:r>
-        <w:rPr>
-          <w:rFonts w:ascii="Garamond" w:hAnsi="Garamond"/>
-        </w:rPr>
-        <w:t>Back-end: NodeJS, Prisma, Clerk</w:t>
-      </w:r>
-    </w:p>
-    <w:p>
-      <w:pPr>
-        <w:pStyle w:val="ListParagraph"/>
-        <w:numPr>
-          <w:ilvl w:val="0"/>
-          <w:numId w:val="4"/>
-        </w:numPr>
-        <w:ind w:left="1080"/>
-        <w:rPr>
-          <w:rFonts w:ascii="Garamond" w:hAnsi="Garamond"/>
-        </w:rPr>
-      </w:pPr>
-      <w:r>
-        <w:rPr>
-          <w:rFonts w:ascii="Garamond" w:hAnsi="Garamond"/>
-        </w:rPr>
-        <w:t>Database: Firebase (for real-time chat feature)</w:t>
-      </w:r>
-    </w:p>
-    <w:p>
-      <w:pPr>
-        <w:pStyle w:val="ListParagraph"/>
-        <w:numPr>
-          <w:ilvl w:val="0"/>
-          <w:numId w:val="4"/>
-        </w:numPr>
-        <w:ind w:left="1080"/>
-        <w:rPr>
-          <w:rFonts w:ascii="Garamond" w:hAnsi="Garamond"/>
-        </w:rPr>
-      </w:pPr>
-      <w:r>
-        <w:rPr>
-          <w:rFonts w:ascii="Garamond" w:hAnsi="Garamond"/>
-        </w:rPr>
-        <w:t>Payment Integration: Stripe</w:t>
-      </w:r>
-    </w:p>
-    <w:p>
-      <w:pPr>
-        <w:pStyle w:val="ListParagraph"/>
-        <w:numPr>
-          <w:ilvl w:val="0"/>
-          <w:numId w:val="4"/>
-        </w:numPr>
-        <w:ind w:left="1080"/>
-        <w:rPr>
-          <w:rFonts w:ascii="Garamond" w:hAnsi="Garamond"/>
-        </w:rPr>
-      </w:pPr>
-      <w:r>
-        <w:rPr>
-          <w:rFonts w:ascii="Garamond" w:hAnsi="Garamond"/>
-        </w:rPr>
-        <w:t>State Management: Zustand</w:t>
-      </w:r>
-    </w:p>
-    <w:p>
-      <w:pPr>
-        <w:pStyle w:val="ListParagraph"/>
-        <w:ind w:left="1080"/>
-        <w:rPr>
-          <w:rFonts w:ascii="Garamond" w:hAnsi="Garamond"/>
-        </w:rPr>
-      </w:pPr>
-    </w:p>
-    <w:p>
-      <w:pPr>
-        <w:pStyle w:val="ListParagraph"/>
-        <w:numPr>
-          <w:ilvl w:val="0"/>
-          <w:numId w:val="9"/>
-        </w:numPr>
-        <w:spacing w:after="0" w:line="276" w:lineRule="auto"/>
-        <w:rPr>
-          <w:rFonts w:ascii="Garamond" w:hAnsi="Garamond"/>
-          <w:b/>
-          <w:bCs/>
-          <w:u w:val="single"/>
-        </w:rPr>
-      </w:pPr>
-      <w:r>
-        <w:rPr>
-          <w:rFonts w:ascii="Garamond" w:hAnsi="Garamond"/>
-          <w:b/>
-          <w:bCs/>
-          <w:u w:val="single"/>
-        </w:rPr>
-        <w:t>Key Responsibilities and Achievements:</w:t>
-      </w:r>
-    </w:p>
-    <w:p>
-      <w:pPr>
-        <w:rPr>
-          <w:rFonts w:ascii="Garamond" w:hAnsi="Garamond"/>
-          <w:sz w:val="24"/>
-          <w:szCs w:val="24"/>
-        </w:rPr>
-      </w:pPr>
-    </w:p>
-    <w:p>
-      <w:pPr>
-        <w:pStyle w:val="ListParagraph"/>
-        <w:numPr>
-          <w:ilvl w:val="0"/>
-          <w:numId w:val="5"/>
-        </w:numPr>
-        <w:ind w:left="1080"/>
-        <w:rPr>
-          <w:rFonts w:ascii="Garamond" w:hAnsi="Garamond"/>
-        </w:rPr>
-      </w:pPr>
-      <w:r>
-        <w:rPr>
-          <w:rFonts w:ascii="Garamond" w:hAnsi="Garamond"/>
-        </w:rPr>
-        <w:t>Implemented login authentication system using Clerk, ensuring secure access for users.</w:t>
-      </w:r>
-    </w:p>
-    <w:p>
-      <w:pPr>
-        <w:pStyle w:val="ListParagraph"/>
-        <w:ind w:left="1080"/>
-        <w:rPr>
-          <w:rFonts w:ascii="Garamond" w:hAnsi="Garamond"/>
-        </w:rPr>
-      </w:pPr>
-    </w:p>
-    <w:p>
-      <w:pPr>
-        <w:pStyle w:val="ListParagraph"/>
-        <w:numPr>
-          <w:ilvl w:val="0"/>
-          <w:numId w:val="5"/>
-        </w:numPr>
-        <w:ind w:left="1080"/>
-        <w:rPr>
-          <w:rFonts w:ascii="Garamond" w:hAnsi="Garamond"/>
-        </w:rPr>
-      </w:pPr>
-      <w:r>
-        <w:rPr>
-          <w:rFonts w:ascii="Garamond" w:hAnsi="Garamond"/>
-        </w:rPr>
-        <w:t>Designed and developed analytical dashboards and statistical charts using ReactJS and TailwindCSS, providing insights for users, hotels, rooms, and flights data.</w:t>
-      </w:r>
-    </w:p>
-    <w:p>
-      <w:pPr>
-        <w:pStyle w:val="ListParagraph"/>
-        <w:rPr>
-          <w:rFonts w:ascii="Garamond" w:hAnsi="Garamond"/>
-        </w:rPr>
-      </w:pPr>
-    </w:p>
-    <w:p>
-      <w:pPr>
-        <w:pStyle w:val="ListParagraph"/>
-        <w:ind w:left="1080"/>
-        <w:rPr>
-          <w:rFonts w:ascii="Garamond" w:hAnsi="Garamond"/>
-        </w:rPr>
-      </w:pPr>
-    </w:p>
-    <w:p>
-      <w:pPr>
-        <w:pStyle w:val="ListParagraph"/>
-        <w:numPr>
-          <w:ilvl w:val="0"/>
-          <w:numId w:val="5"/>
-        </w:numPr>
-        <w:ind w:left="1080"/>
-        <w:rPr>
-          <w:rFonts w:ascii="Garamond" w:hAnsi="Garamond"/>
-        </w:rPr>
-      </w:pPr>
-      <w:r>
-        <w:rPr>
-          <w:rFonts w:ascii="Garamond" w:hAnsi="Garamond"/>
-        </w:rPr>
-        <w:t>Integrated real-time chat feature using Firebase, enhancing user interaction and support during the booking process.</w:t>
-      </w:r>
-    </w:p>
-    <w:p>
-      <w:pPr>
-        <w:pStyle w:val="ListParagraph"/>
-        <w:ind w:left="1080"/>
-        <w:rPr>
-          <w:rFonts w:ascii="Garamond" w:hAnsi="Garamond"/>
-        </w:rPr>
-      </w:pPr>
-    </w:p>
-    <w:p>
-      <w:pPr>
-        <w:pStyle w:val="ListParagraph"/>
-        <w:numPr>
-          <w:ilvl w:val="0"/>
-          <w:numId w:val="5"/>
-        </w:numPr>
-        <w:ind w:left="1080"/>
-        <w:rPr>
-          <w:rFonts w:ascii="Garamond" w:hAnsi="Garamond"/>
-        </w:rPr>
-      </w:pPr>
-      <w:r>
-        <w:rPr>
-          <w:rFonts w:ascii="Garamond" w:hAnsi="Garamond"/>
-        </w:rPr>
-        <w:lastRenderedPageBreak/>
-        <w:t>Managed API integration to gather data from various sources, including hotel owners, trip organizers, and flight companies, to provide comprehensive booking information for customers.</w:t>
-      </w:r>
-    </w:p>
-    <w:p>
-      <w:pPr>
-        <w:pStyle w:val="ListParagraph"/>
-        <w:numPr>
-          <w:ilvl w:val="0"/>
-          <w:numId w:val="5"/>
-        </w:numPr>
-        <w:ind w:left="1080"/>
-        <w:rPr>
-          <w:rFonts w:ascii="Garamond" w:hAnsi="Garamond"/>
-        </w:rPr>
-      </w:pPr>
-      <w:r>
-        <w:rPr>
-          <w:rFonts w:ascii="Garamond" w:hAnsi="Garamond"/>
-        </w:rPr>
-        <w:t>Collaborated with the team to optimize the performance and user experience of the application, resulting in positive feedback from users and increased bookings.</w:t>
-      </w:r>
-    </w:p>
-    <w:p>
-      <w:pPr>
-        <w:pStyle w:val="ListParagraph"/>
-        <w:ind w:left="1080"/>
-        <w:rPr>
-          <w:rFonts w:ascii="Garamond" w:hAnsi="Garamond"/>
-        </w:rPr>
-      </w:pPr>
-    </w:p>
-    <w:p>
-      <w:pPr>
-        <w:pStyle w:val="ListParagraph"/>
-        <w:numPr>
-          <w:ilvl w:val="0"/>
-          <w:numId w:val="5"/>
-        </w:numPr>
-        <w:ind w:left="1080"/>
-        <w:rPr>
-          <w:rFonts w:ascii="Garamond" w:hAnsi="Garamond"/>
-        </w:rPr>
-      </w:pPr>
-      <w:r>
-        <w:rPr>
-          <w:rFonts w:ascii="Garamond" w:hAnsi="Garamond"/>
-        </w:rPr>
-        <w:t>Contributed to the continuous improvement of the project by actively participating in code reviews, brainstorming sessions, and technical discussions.</w:t>
-      </w:r>
-    </w:p>
-    <w:p>
-      <w:pPr>
-        <w:pStyle w:val="ListParagraph"/>
-        <w:rPr>
-          <w:rFonts w:ascii="Garamond" w:hAnsi="Garamond"/>
-          <w:b/>
-          <w:bCs/>
-          <w:u w:val="single"/>
-        </w:rPr>
-      </w:pPr>
-    </w:p>
-    <w:p>
-      <w:pPr>
-        <w:pStyle w:val="ListParagraph"/>
-        <w:numPr>
-          <w:ilvl w:val="0"/>
-          <w:numId w:val="9"/>
-        </w:numPr>
-        <w:spacing w:after="0" w:line="276" w:lineRule="auto"/>
-        <w:rPr>
-          <w:rFonts w:ascii="Garamond" w:hAnsi="Garamond"/>
-          <w:b/>
-          <w:bCs/>
-          <w:u w:val="single"/>
-        </w:rPr>
-      </w:pPr>
-      <w:r>
-        <w:rPr>
-          <w:rFonts w:ascii="Garamond" w:hAnsi="Garamond"/>
-          <w:b/>
-          <w:bCs/>
-          <w:u w:val="single"/>
-        </w:rPr>
-        <w:t>Project Goals:</w:t>
-      </w:r>
-    </w:p>
-    <w:p>
-      <w:pPr>
-        <w:rPr>
-          <w:rFonts w:ascii="Garamond" w:hAnsi="Garamond"/>
-          <w:sz w:val="24"/>
-          <w:szCs w:val="24"/>
-        </w:rPr>
-      </w:pPr>
-    </w:p>
-    <w:p>
-      <w:pPr>
-        <w:pStyle w:val="ListParagraph"/>
-        <w:numPr>
-          <w:ilvl w:val="0"/>
-          <w:numId w:val="6"/>
-        </w:numPr>
-        <w:ind w:left="1080"/>
-        <w:rPr>
-          <w:rFonts w:ascii="Garamond" w:hAnsi="Garamond"/>
-        </w:rPr>
-      </w:pPr>
-      <w:r>
-        <w:rPr>
-          <w:rFonts w:ascii="Garamond" w:hAnsi="Garamond"/>
-        </w:rPr>
-        <w:t>Create a user-friendly booking platform that aggregates data from multiple sources to provide comprehensive booking information for customers.</w:t>
-      </w:r>
-    </w:p>
-    <w:p>
-      <w:pPr>
-        <w:pStyle w:val="ListParagraph"/>
-        <w:numPr>
-          <w:ilvl w:val="0"/>
-          <w:numId w:val="6"/>
-        </w:numPr>
-        <w:ind w:left="1080"/>
-        <w:rPr>
-          <w:rFonts w:ascii="Garamond" w:hAnsi="Garamond"/>
-        </w:rPr>
-      </w:pPr>
-      <w:r>
-        <w:rPr>
-          <w:rFonts w:ascii="Garamond" w:hAnsi="Garamond"/>
-        </w:rPr>
-        <w:t>Streamline the booking process for hotels, trips, tours, and flights to enhance user experience and increase bookings.</w:t>
-      </w:r>
-    </w:p>
-    <w:p>
-      <w:pPr>
-        <w:pStyle w:val="ListParagraph"/>
-        <w:numPr>
-          <w:ilvl w:val="0"/>
-          <w:numId w:val="6"/>
-        </w:numPr>
-        <w:ind w:left="1080"/>
-        <w:rPr>
-          <w:rFonts w:ascii="Garamond" w:hAnsi="Garamond"/>
-        </w:rPr>
-      </w:pPr>
-      <w:r>
-        <w:rPr>
-          <w:rFonts w:ascii="Garamond" w:hAnsi="Garamond"/>
-        </w:rPr>
-        <w:t>Provide managers with tools to efficiently manage booking tasks and analyze booking data for decision-making purposes.</w:t>
-      </w:r>
-    </w:p>
-    <w:p>
-      <w:pPr>
         <w:widowControl w:val="0"/>
         <w:tabs>
           <w:tab w:val="right" w:pos="10800"/>
@@ -1261,15 +1263,18 @@
         <w:jc w:val="both"/>
         <w:rPr>
           <w:rFonts w:ascii="Garamond" w:eastAsia="Garamond" w:hAnsi="Garamond" w:cs="Garamond"/>
-          <w:b/>
-          <w:sz w:val="24"/>
-          <w:szCs w:val="24"/>
-        </w:rPr>
-      </w:pPr>
-    </w:p>
-    <w:p>
-      <w:pPr>
-        <w:widowControl w:val="0"/>
+          <w:bCs/>
+        </w:rPr>
+      </w:pPr>
+    </w:p>
+    <w:p>
+      <w:pPr>
+        <w:pStyle w:val="ListParagraph"/>
+        <w:widowControl w:val="0"/>
+        <w:numPr>
+          <w:ilvl w:val="0"/>
+          <w:numId w:val="15"/>
+        </w:numPr>
         <w:tabs>
           <w:tab w:val="right" w:pos="10800"/>
         </w:tabs>
@@ -1277,386 +1282,25 @@
         <w:jc w:val="both"/>
         <w:rPr>
           <w:rFonts w:ascii="Garamond" w:eastAsia="Garamond" w:hAnsi="Garamond" w:cs="Garamond"/>
-          <w:i/>
-          <w:sz w:val="24"/>
-          <w:szCs w:val="24"/>
-        </w:rPr>
-      </w:pPr>
-      <w:r>
-        <w:rPr>
-          <w:rFonts w:ascii="Garamond" w:eastAsia="Garamond" w:hAnsi="Garamond" w:cs="Garamond"/>
-          <w:b/>
-          <w:sz w:val="24"/>
-          <w:szCs w:val="24"/>
-        </w:rPr>
-        <w:t xml:space="preserve">Industrial University </w:t>
-      </w:r>
-      <w:r>
-        <w:rPr>
-          <w:rFonts w:ascii="Garamond" w:eastAsia="Garamond" w:hAnsi="Garamond" w:cs="Garamond"/>
-          <w:sz w:val="24"/>
-          <w:szCs w:val="24"/>
-        </w:rPr>
-        <w:t>| PHP Developer</w:t>
-      </w:r>
-      <w:r>
-        <w:rPr>
-          <w:rFonts w:ascii="Garamond" w:eastAsia="Garamond" w:hAnsi="Garamond" w:cs="Garamond"/>
-          <w:sz w:val="24"/>
-          <w:szCs w:val="24"/>
-        </w:rPr>
-        <w:tab/>
-      </w:r>
-      <w:r>
-        <w:rPr>
-          <w:rFonts w:ascii="Garamond" w:eastAsia="Garamond" w:hAnsi="Garamond" w:cs="Garamond"/>
-          <w:i/>
-          <w:sz w:val="24"/>
-          <w:szCs w:val="24"/>
-        </w:rPr>
-        <w:t>Ho Chi Minh, Go Vap</w:t>
-      </w:r>
-      <w:r>
-        <w:rPr>
-          <w:rFonts w:ascii="Garamond" w:eastAsia="Garamond" w:hAnsi="Garamond" w:cs="Garamond"/>
-          <w:sz w:val="24"/>
-          <w:szCs w:val="24"/>
-        </w:rPr>
-        <w:t xml:space="preserve"> | </w:t>
-      </w:r>
-      <w:r>
-        <w:rPr>
-          <w:rFonts w:ascii="Garamond" w:eastAsia="Garamond" w:hAnsi="Garamond" w:cs="Garamond"/>
-          <w:i/>
-          <w:sz w:val="24"/>
-          <w:szCs w:val="24"/>
-        </w:rPr>
-        <w:t>8.2023</w:t>
-      </w:r>
-      <w:r>
-        <w:rPr>
-          <w:rFonts w:ascii="Garamond" w:eastAsia="Garamond" w:hAnsi="Garamond" w:cs="Garamond"/>
-          <w:sz w:val="24"/>
-          <w:szCs w:val="24"/>
-        </w:rPr>
-        <w:t xml:space="preserve"> - </w:t>
-      </w:r>
-      <w:r>
-        <w:rPr>
-          <w:rFonts w:ascii="Garamond" w:eastAsia="Garamond" w:hAnsi="Garamond" w:cs="Garamond"/>
-          <w:i/>
-          <w:sz w:val="24"/>
-          <w:szCs w:val="24"/>
-        </w:rPr>
-        <w:t>11-2023</w:t>
-      </w:r>
-    </w:p>
-    <w:p>
-      <w:pPr>
-        <w:rPr>
-          <w:rFonts w:ascii="Garamond" w:hAnsi="Garamond"/>
-        </w:rPr>
-      </w:pPr>
+          <w:bCs/>
+        </w:rPr>
+      </w:pPr>
+      <w:r>
+        <w:rPr>
+          <w:rFonts w:ascii="Garamond" w:eastAsia="Garamond" w:hAnsi="Garamond" w:cs="Garamond"/>
+          <w:bCs/>
+        </w:rPr>
+        <w:t>Key Contributions:</w:t>
+      </w:r>
     </w:p>
     <w:p>
       <w:pPr>
         <w:pStyle w:val="ListParagraph"/>
+        <w:widowControl w:val="0"/>
         <w:numPr>
           <w:ilvl w:val="0"/>
-          <w:numId w:val="9"/>
+          <w:numId w:val="20"/>
         </w:numPr>
-        <w:spacing w:after="0" w:line="276" w:lineRule="auto"/>
-        <w:rPr>
-          <w:rFonts w:ascii="Garamond" w:hAnsi="Garamond"/>
-        </w:rPr>
-      </w:pPr>
-      <w:r>
-        <w:rPr>
-          <w:rFonts w:ascii="Garamond" w:hAnsi="Garamond"/>
-          <w:b/>
-          <w:bCs/>
-          <w:u w:val="single"/>
-        </w:rPr>
-        <w:t>Project</w:t>
-      </w:r>
-      <w:r>
-        <w:rPr>
-          <w:rFonts w:ascii="Garamond" w:hAnsi="Garamond"/>
-        </w:rPr>
-        <w:t xml:space="preserve">: Inventory Management ( 8 member ) </w:t>
-      </w:r>
-    </w:p>
-    <w:p>
-      <w:pPr>
-        <w:rPr>
-          <w:rFonts w:ascii="Garamond" w:hAnsi="Garamond"/>
-        </w:rPr>
-      </w:pPr>
-    </w:p>
-    <w:p>
-      <w:pPr>
-        <w:pStyle w:val="ListParagraph"/>
-        <w:numPr>
-          <w:ilvl w:val="0"/>
-          <w:numId w:val="9"/>
-        </w:numPr>
-        <w:spacing w:after="0" w:line="276" w:lineRule="auto"/>
-        <w:rPr>
-          <w:rFonts w:ascii="Garamond" w:hAnsi="Garamond"/>
-        </w:rPr>
-      </w:pPr>
-      <w:r>
-        <w:rPr>
-          <w:rFonts w:ascii="Garamond" w:hAnsi="Garamond"/>
-          <w:b/>
-          <w:bCs/>
-          <w:u w:val="single"/>
-        </w:rPr>
-        <w:t>Role</w:t>
-      </w:r>
-      <w:r>
-        <w:rPr>
-          <w:rFonts w:ascii="Garamond" w:hAnsi="Garamond"/>
-        </w:rPr>
-        <w:t>: Inventory Management Team Member</w:t>
-      </w:r>
-    </w:p>
-    <w:p>
-      <w:pPr>
-        <w:rPr>
-          <w:rFonts w:ascii="Garamond" w:hAnsi="Garamond"/>
-          <w:sz w:val="24"/>
-          <w:szCs w:val="24"/>
-        </w:rPr>
-      </w:pPr>
-    </w:p>
-    <w:p>
-      <w:pPr>
-        <w:pStyle w:val="ListParagraph"/>
-        <w:numPr>
-          <w:ilvl w:val="0"/>
-          <w:numId w:val="8"/>
-        </w:numPr>
-        <w:ind w:left="1080"/>
-        <w:rPr>
-          <w:rFonts w:ascii="Garamond" w:hAnsi="Garamond"/>
-        </w:rPr>
-      </w:pPr>
-      <w:r>
-        <w:rPr>
-          <w:rFonts w:ascii="Garamond" w:hAnsi="Garamond"/>
-        </w:rPr>
-        <w:t>I played a pivotal role in developing and maintaining an efficient inventory management system for the Inventory Manager Project. Utilizing PHP and adhering to the MVC architecture pattern, our system effectively managed inventory data stored in MySQL on XAMPP.</w:t>
-      </w:r>
-    </w:p>
-    <w:p>
-      <w:pPr>
-        <w:rPr>
-          <w:rFonts w:ascii="Garamond" w:hAnsi="Garamond"/>
-          <w:sz w:val="24"/>
-          <w:szCs w:val="24"/>
-        </w:rPr>
-      </w:pPr>
-    </w:p>
-    <w:p>
-      <w:pPr>
-        <w:pStyle w:val="ListParagraph"/>
-        <w:numPr>
-          <w:ilvl w:val="0"/>
-          <w:numId w:val="9"/>
-        </w:numPr>
-        <w:spacing w:after="0" w:line="276" w:lineRule="auto"/>
-        <w:rPr>
-          <w:rFonts w:ascii="Garamond" w:hAnsi="Garamond"/>
-          <w:b/>
-          <w:bCs/>
-          <w:u w:val="single"/>
-        </w:rPr>
-      </w:pPr>
-      <w:r>
-        <w:rPr>
-          <w:rFonts w:ascii="Garamond" w:hAnsi="Garamond"/>
-          <w:b/>
-          <w:bCs/>
-          <w:u w:val="single"/>
-        </w:rPr>
-        <w:t>Key Responsibilities:</w:t>
-      </w:r>
-    </w:p>
-    <w:p>
-      <w:pPr>
-        <w:rPr>
-          <w:rFonts w:ascii="Garamond" w:hAnsi="Garamond"/>
-          <w:sz w:val="24"/>
-          <w:szCs w:val="24"/>
-        </w:rPr>
-      </w:pPr>
-    </w:p>
-    <w:p>
-      <w:pPr>
-        <w:pStyle w:val="ListParagraph"/>
-        <w:numPr>
-          <w:ilvl w:val="0"/>
-          <w:numId w:val="7"/>
-        </w:numPr>
-        <w:ind w:left="1080"/>
-        <w:rPr>
-          <w:rFonts w:ascii="Garamond" w:hAnsi="Garamond"/>
-        </w:rPr>
-      </w:pPr>
-      <w:r>
-        <w:rPr>
-          <w:rFonts w:ascii="Garamond" w:hAnsi="Garamond"/>
-        </w:rPr>
-        <w:t>Product Management: Developed features for seamless product entry and exit, including reception, inspection, recording, order fulfillment, and shipping management.</w:t>
-      </w:r>
-    </w:p>
-    <w:p>
-      <w:pPr>
-        <w:ind w:left="360"/>
-        <w:rPr>
-          <w:rFonts w:ascii="Garamond" w:hAnsi="Garamond"/>
-          <w:sz w:val="24"/>
-          <w:szCs w:val="24"/>
-        </w:rPr>
-      </w:pPr>
-    </w:p>
-    <w:p>
-      <w:pPr>
-        <w:pStyle w:val="ListParagraph"/>
-        <w:numPr>
-          <w:ilvl w:val="0"/>
-          <w:numId w:val="7"/>
-        </w:numPr>
-        <w:ind w:left="1080"/>
-        <w:rPr>
-          <w:rFonts w:ascii="Garamond" w:hAnsi="Garamond"/>
-        </w:rPr>
-      </w:pPr>
-      <w:r>
-        <w:rPr>
-          <w:rFonts w:ascii="Garamond" w:hAnsi="Garamond"/>
-        </w:rPr>
-        <w:t>Inventory Tracking: Engineered functionalities to track inventory movements in real-time, providing updates on quantities, stock levels, and status changes. Implemented report generation in PDF and Excel formats for efficient data analysis.</w:t>
-      </w:r>
-    </w:p>
-    <w:p>
-      <w:pPr>
-        <w:ind w:left="360"/>
-        <w:rPr>
-          <w:rFonts w:ascii="Garamond" w:hAnsi="Garamond"/>
-          <w:sz w:val="24"/>
-          <w:szCs w:val="24"/>
-        </w:rPr>
-      </w:pPr>
-    </w:p>
-    <w:p>
-      <w:pPr>
-        <w:pStyle w:val="ListParagraph"/>
-        <w:numPr>
-          <w:ilvl w:val="0"/>
-          <w:numId w:val="7"/>
-        </w:numPr>
-        <w:ind w:left="1080"/>
-        <w:rPr>
-          <w:rFonts w:ascii="Garamond" w:hAnsi="Garamond"/>
-        </w:rPr>
-      </w:pPr>
-      <w:r>
-        <w:rPr>
-          <w:rFonts w:ascii="Garamond" w:hAnsi="Garamond"/>
-        </w:rPr>
-        <w:t>Stock Status Monitoring: Designed features to monitor stock status, identifying out-of-stock products and those pending approval for warehouse entry. Created intuitive filters for simplified management.</w:t>
-      </w:r>
-    </w:p>
-    <w:p>
-      <w:pPr>
-        <w:ind w:left="360"/>
-        <w:rPr>
-          <w:rFonts w:ascii="Garamond" w:hAnsi="Garamond"/>
-          <w:sz w:val="24"/>
-          <w:szCs w:val="24"/>
-        </w:rPr>
-      </w:pPr>
-    </w:p>
-    <w:p>
-      <w:pPr>
-        <w:pStyle w:val="ListParagraph"/>
-        <w:numPr>
-          <w:ilvl w:val="0"/>
-          <w:numId w:val="7"/>
-        </w:numPr>
-        <w:ind w:left="1080"/>
-        <w:rPr>
-          <w:rFonts w:ascii="Garamond" w:hAnsi="Garamond"/>
-        </w:rPr>
-      </w:pPr>
-      <w:r>
-        <w:rPr>
-          <w:rFonts w:ascii="Garamond" w:hAnsi="Garamond"/>
-        </w:rPr>
-        <w:t>Warehouse Operations: Collaborated in managing warehouse locations, including assigning products, tracking movements, and optimizing space utilization.</w:t>
-      </w:r>
-    </w:p>
-    <w:p>
-      <w:pPr>
-        <w:ind w:left="360"/>
-        <w:rPr>
-          <w:rFonts w:ascii="Garamond" w:hAnsi="Garamond"/>
-          <w:sz w:val="24"/>
-          <w:szCs w:val="24"/>
-        </w:rPr>
-      </w:pPr>
-    </w:p>
-    <w:p>
-      <w:pPr>
-        <w:pStyle w:val="ListParagraph"/>
-        <w:numPr>
-          <w:ilvl w:val="0"/>
-          <w:numId w:val="7"/>
-        </w:numPr>
-        <w:ind w:left="1080"/>
-        <w:rPr>
-          <w:rFonts w:ascii="Garamond" w:hAnsi="Garamond"/>
-        </w:rPr>
-      </w:pPr>
-      <w:r>
-        <w:rPr>
-          <w:rFonts w:ascii="Garamond" w:hAnsi="Garamond"/>
-        </w:rPr>
-        <w:lastRenderedPageBreak/>
-        <w:t>Cross-functional Collaboration: Worked closely with backend, frontend, and quality assurance teams to ensure seamless integration of inventory management functionalities. Participated in meetings and code reviews to maintain code quality.</w:t>
-      </w:r>
-    </w:p>
-    <w:p>
-      <w:pPr>
-        <w:rPr>
-          <w:rFonts w:ascii="Garamond" w:hAnsi="Garamond"/>
-          <w:sz w:val="24"/>
-          <w:szCs w:val="24"/>
-        </w:rPr>
-      </w:pPr>
-    </w:p>
-    <w:p>
-      <w:pPr>
-        <w:rPr>
-          <w:rFonts w:ascii="Garamond" w:hAnsi="Garamond"/>
-          <w:sz w:val="24"/>
-          <w:szCs w:val="24"/>
-        </w:rPr>
-      </w:pPr>
-      <w:r>
-        <w:rPr>
-          <w:rFonts w:ascii="Garamond" w:hAnsi="Garamond"/>
-          <w:sz w:val="24"/>
-          <w:szCs w:val="24"/>
-        </w:rPr>
-        <w:t>My contributions to the Inventory Manager Project honed my skills in PHP development, MySQL management, and MVC architecture. I gained valuable experience in inventory management, warehouse operations, and cross-functional collaboration, contributing significantly to project success.</w:t>
-      </w:r>
-    </w:p>
-    <w:p>
-      <w:pPr>
-        <w:widowControl w:val="0"/>
         <w:tabs>
           <w:tab w:val="right" w:pos="10800"/>
         </w:tabs>
@@ -1664,14 +1308,25 @@
         <w:jc w:val="both"/>
         <w:rPr>
           <w:rFonts w:ascii="Garamond" w:eastAsia="Garamond" w:hAnsi="Garamond" w:cs="Garamond"/>
-          <w:sz w:val="24"/>
-          <w:szCs w:val="24"/>
-        </w:rPr>
-      </w:pPr>
-    </w:p>
-    <w:p>
-      <w:pPr>
-        <w:widowControl w:val="0"/>
+          <w:bCs/>
+        </w:rPr>
+      </w:pPr>
+      <w:r>
+        <w:rPr>
+          <w:rFonts w:ascii="Garamond" w:eastAsia="Garamond" w:hAnsi="Garamond" w:cs="Garamond"/>
+          <w:bCs/>
+        </w:rPr>
+        <w:t>Developed login authentication with Clerk.</w:t>
+      </w:r>
+    </w:p>
+    <w:p>
+      <w:pPr>
+        <w:pStyle w:val="ListParagraph"/>
+        <w:widowControl w:val="0"/>
+        <w:numPr>
+          <w:ilvl w:val="0"/>
+          <w:numId w:val="20"/>
+        </w:numPr>
         <w:tabs>
           <w:tab w:val="right" w:pos="10800"/>
         </w:tabs>
@@ -1679,14 +1334,41 @@
         <w:jc w:val="both"/>
         <w:rPr>
           <w:rFonts w:ascii="Garamond" w:eastAsia="Garamond" w:hAnsi="Garamond" w:cs="Garamond"/>
-          <w:sz w:val="24"/>
-          <w:szCs w:val="24"/>
-        </w:rPr>
-      </w:pPr>
-    </w:p>
-    <w:p>
-      <w:pPr>
-        <w:widowControl w:val="0"/>
+          <w:bCs/>
+        </w:rPr>
+      </w:pPr>
+      <w:r>
+        <w:rPr>
+          <w:rFonts w:ascii="Garamond" w:eastAsia="Garamond" w:hAnsi="Garamond" w:cs="Garamond"/>
+          <w:bCs/>
+        </w:rPr>
+        <w:t xml:space="preserve">Created dashboards and charts using ReactJS and </w:t>
+      </w:r>
+      <w:proofErr w:type="spellStart"/>
+      <w:r>
+        <w:rPr>
+          <w:rFonts w:ascii="Garamond" w:eastAsia="Garamond" w:hAnsi="Garamond" w:cs="Garamond"/>
+          <w:bCs/>
+        </w:rPr>
+        <w:t>TailwindCSS</w:t>
+      </w:r>
+      <w:proofErr w:type="spellEnd"/>
+      <w:r>
+        <w:rPr>
+          <w:rFonts w:ascii="Garamond" w:eastAsia="Garamond" w:hAnsi="Garamond" w:cs="Garamond"/>
+          <w:bCs/>
+        </w:rPr>
+        <w:t>.</w:t>
+      </w:r>
+    </w:p>
+    <w:p>
+      <w:pPr>
+        <w:pStyle w:val="ListParagraph"/>
+        <w:widowControl w:val="0"/>
+        <w:numPr>
+          <w:ilvl w:val="0"/>
+          <w:numId w:val="20"/>
+        </w:numPr>
         <w:tabs>
           <w:tab w:val="right" w:pos="10800"/>
         </w:tabs>
@@ -1694,11 +1376,100 @@
         <w:jc w:val="both"/>
         <w:rPr>
           <w:rFonts w:ascii="Garamond" w:eastAsia="Garamond" w:hAnsi="Garamond" w:cs="Garamond"/>
+          <w:bCs/>
+        </w:rPr>
+      </w:pPr>
+      <w:r>
+        <w:rPr>
+          <w:rFonts w:ascii="Garamond" w:eastAsia="Garamond" w:hAnsi="Garamond" w:cs="Garamond"/>
+          <w:bCs/>
+        </w:rPr>
+        <w:t>Integrated real-time chat with Firebase.</w:t>
+      </w:r>
+    </w:p>
+    <w:p>
+      <w:pPr>
+        <w:pStyle w:val="ListParagraph"/>
+        <w:widowControl w:val="0"/>
+        <w:numPr>
+          <w:ilvl w:val="0"/>
+          <w:numId w:val="20"/>
+        </w:numPr>
+        <w:tabs>
+          <w:tab w:val="right" w:pos="10800"/>
+        </w:tabs>
+        <w:spacing w:line="240" w:lineRule="auto"/>
+        <w:jc w:val="both"/>
+        <w:rPr>
+          <w:rFonts w:ascii="Garamond" w:eastAsia="Garamond" w:hAnsi="Garamond" w:cs="Garamond"/>
+          <w:bCs/>
+        </w:rPr>
+      </w:pPr>
+      <w:r>
+        <w:rPr>
+          <w:rFonts w:ascii="Garamond" w:eastAsia="Garamond" w:hAnsi="Garamond" w:cs="Garamond"/>
+          <w:bCs/>
+        </w:rPr>
+        <w:t>Managed API integrations for comprehensive booking information.</w:t>
+      </w:r>
+    </w:p>
+    <w:p>
+      <w:pPr>
+        <w:pStyle w:val="ListParagraph"/>
+        <w:widowControl w:val="0"/>
+        <w:numPr>
+          <w:ilvl w:val="0"/>
+          <w:numId w:val="20"/>
+        </w:numPr>
+        <w:tabs>
+          <w:tab w:val="right" w:pos="10800"/>
+        </w:tabs>
+        <w:spacing w:line="240" w:lineRule="auto"/>
+        <w:jc w:val="both"/>
+        <w:rPr>
+          <w:rFonts w:ascii="Garamond" w:eastAsia="Garamond" w:hAnsi="Garamond" w:cs="Garamond"/>
+          <w:bCs/>
+        </w:rPr>
+      </w:pPr>
+      <w:r>
+        <w:rPr>
+          <w:rFonts w:ascii="Garamond" w:eastAsia="Garamond" w:hAnsi="Garamond" w:cs="Garamond"/>
+          <w:bCs/>
+        </w:rPr>
+        <w:t>Enhanced performance and user experience.</w:t>
+      </w:r>
+    </w:p>
+    <w:p>
+      <w:pPr>
+        <w:widowControl w:val="0"/>
+        <w:tabs>
+          <w:tab w:val="right" w:pos="10800"/>
+        </w:tabs>
+        <w:spacing w:line="240" w:lineRule="auto"/>
+        <w:jc w:val="both"/>
+        <w:rPr>
+          <w:rFonts w:ascii="Garamond" w:eastAsia="Garamond" w:hAnsi="Garamond" w:cs="Garamond"/>
           <w:b/>
           <w:sz w:val="24"/>
           <w:szCs w:val="24"/>
         </w:rPr>
       </w:pPr>
+    </w:p>
+    <w:p>
+      <w:pPr>
+        <w:widowControl w:val="0"/>
+        <w:tabs>
+          <w:tab w:val="right" w:pos="10800"/>
+        </w:tabs>
+        <w:spacing w:line="240" w:lineRule="auto"/>
+        <w:jc w:val="both"/>
+        <w:rPr>
+          <w:rFonts w:ascii="Garamond" w:eastAsia="Garamond" w:hAnsi="Garamond" w:cs="Garamond"/>
+          <w:i/>
+          <w:sz w:val="24"/>
+          <w:szCs w:val="24"/>
+        </w:rPr>
+      </w:pPr>
       <w:r>
         <w:rPr>
           <w:rFonts w:ascii="Garamond" w:eastAsia="Garamond" w:hAnsi="Garamond" w:cs="Garamond"/>
@@ -1706,7 +1477,415 @@
           <w:sz w:val="24"/>
           <w:szCs w:val="24"/>
         </w:rPr>
-        <w:t>Education</w:t>
+        <w:t xml:space="preserve">Industrial University </w:t>
+      </w:r>
+      <w:r>
+        <w:rPr>
+          <w:rFonts w:ascii="Garamond" w:eastAsia="Garamond" w:hAnsi="Garamond" w:cs="Garamond"/>
+          <w:sz w:val="24"/>
+          <w:szCs w:val="24"/>
+        </w:rPr>
+        <w:t>| PHP Developer</w:t>
+      </w:r>
+      <w:r>
+        <w:rPr>
+          <w:rFonts w:ascii="Garamond" w:eastAsia="Garamond" w:hAnsi="Garamond" w:cs="Garamond"/>
+          <w:sz w:val="24"/>
+          <w:szCs w:val="24"/>
+        </w:rPr>
+        <w:tab/>
+      </w:r>
+      <w:r>
+        <w:rPr>
+          <w:rFonts w:ascii="Garamond" w:eastAsia="Garamond" w:hAnsi="Garamond" w:cs="Garamond"/>
+          <w:i/>
+          <w:sz w:val="24"/>
+          <w:szCs w:val="24"/>
+        </w:rPr>
+        <w:t xml:space="preserve">Ho Chi Minh, Go </w:t>
+      </w:r>
+      <w:proofErr w:type="spellStart"/>
+      <w:r>
+        <w:rPr>
+          <w:rFonts w:ascii="Garamond" w:eastAsia="Garamond" w:hAnsi="Garamond" w:cs="Garamond"/>
+          <w:i/>
+          <w:sz w:val="24"/>
+          <w:szCs w:val="24"/>
+        </w:rPr>
+        <w:t>Vap</w:t>
+      </w:r>
+      <w:proofErr w:type="spellEnd"/>
+      <w:r>
+        <w:rPr>
+          <w:rFonts w:ascii="Garamond" w:eastAsia="Garamond" w:hAnsi="Garamond" w:cs="Garamond"/>
+          <w:sz w:val="24"/>
+          <w:szCs w:val="24"/>
+        </w:rPr>
+        <w:t xml:space="preserve"> | </w:t>
+      </w:r>
+      <w:r>
+        <w:rPr>
+          <w:rFonts w:ascii="Garamond" w:eastAsia="Garamond" w:hAnsi="Garamond" w:cs="Garamond"/>
+          <w:i/>
+          <w:sz w:val="24"/>
+          <w:szCs w:val="24"/>
+        </w:rPr>
+        <w:t>8.2023</w:t>
+      </w:r>
+      <w:r>
+        <w:rPr>
+          <w:rFonts w:ascii="Garamond" w:eastAsia="Garamond" w:hAnsi="Garamond" w:cs="Garamond"/>
+          <w:sz w:val="24"/>
+          <w:szCs w:val="24"/>
+        </w:rPr>
+        <w:t xml:space="preserve"> - </w:t>
+      </w:r>
+      <w:r>
+        <w:rPr>
+          <w:rFonts w:ascii="Garamond" w:eastAsia="Garamond" w:hAnsi="Garamond" w:cs="Garamond"/>
+          <w:i/>
+          <w:sz w:val="24"/>
+          <w:szCs w:val="24"/>
+        </w:rPr>
+        <w:t>11-2023</w:t>
+      </w:r>
+    </w:p>
+    <w:p>
+      <w:pPr>
+        <w:rPr>
+          <w:rFonts w:ascii="Garamond" w:hAnsi="Garamond"/>
+        </w:rPr>
+      </w:pPr>
+    </w:p>
+    <w:p>
+      <w:pPr>
+        <w:widowControl w:val="0"/>
+        <w:tabs>
+          <w:tab w:val="right" w:pos="10800"/>
+        </w:tabs>
+        <w:spacing w:line="240" w:lineRule="auto"/>
+        <w:jc w:val="both"/>
+        <w:rPr>
+          <w:rFonts w:ascii="Garamond" w:eastAsia="Garamond" w:hAnsi="Garamond" w:cs="Garamond"/>
+          <w:b/>
+          <w:bCs/>
+          <w:sz w:val="24"/>
+          <w:szCs w:val="24"/>
+        </w:rPr>
+      </w:pPr>
+      <w:r>
+        <w:rPr>
+          <w:rFonts w:ascii="Garamond" w:eastAsia="Garamond" w:hAnsi="Garamond" w:cs="Garamond"/>
+          <w:b/>
+          <w:bCs/>
+          <w:sz w:val="24"/>
+          <w:szCs w:val="24"/>
+        </w:rPr>
+        <w:t>Project: Inventory Management</w:t>
+      </w:r>
+      <w:r>
+        <w:rPr>
+          <w:rFonts w:ascii="Garamond" w:eastAsia="Garamond" w:hAnsi="Garamond" w:cs="Garamond"/>
+          <w:b/>
+          <w:bCs/>
+          <w:sz w:val="24"/>
+          <w:szCs w:val="24"/>
+        </w:rPr>
+        <w:t xml:space="preserve"> (8 member)</w:t>
+      </w:r>
+    </w:p>
+    <w:p>
+      <w:pPr>
+        <w:widowControl w:val="0"/>
+        <w:tabs>
+          <w:tab w:val="right" w:pos="10800"/>
+        </w:tabs>
+        <w:spacing w:line="240" w:lineRule="auto"/>
+        <w:jc w:val="both"/>
+        <w:rPr>
+          <w:rFonts w:ascii="Garamond" w:eastAsia="Garamond" w:hAnsi="Garamond" w:cs="Garamond"/>
+          <w:sz w:val="24"/>
+          <w:szCs w:val="24"/>
+        </w:rPr>
+      </w:pPr>
+    </w:p>
+    <w:p>
+      <w:pPr>
+        <w:pStyle w:val="ListParagraph"/>
+        <w:widowControl w:val="0"/>
+        <w:numPr>
+          <w:ilvl w:val="0"/>
+          <w:numId w:val="15"/>
+        </w:numPr>
+        <w:tabs>
+          <w:tab w:val="right" w:pos="10800"/>
+        </w:tabs>
+        <w:spacing w:line="240" w:lineRule="auto"/>
+        <w:jc w:val="both"/>
+        <w:rPr>
+          <w:rFonts w:ascii="Garamond" w:eastAsia="Garamond" w:hAnsi="Garamond" w:cs="Garamond"/>
+        </w:rPr>
+      </w:pPr>
+      <w:r>
+        <w:rPr>
+          <w:rFonts w:ascii="Garamond" w:eastAsia="Garamond" w:hAnsi="Garamond" w:cs="Garamond"/>
+        </w:rPr>
+        <w:t>Technologies Used: PHP, MVC architecture, MySQL, XAMPP</w:t>
+      </w:r>
+    </w:p>
+    <w:p>
+      <w:pPr>
+        <w:pStyle w:val="ListParagraph"/>
+        <w:widowControl w:val="0"/>
+        <w:tabs>
+          <w:tab w:val="right" w:pos="10800"/>
+        </w:tabs>
+        <w:spacing w:line="240" w:lineRule="auto"/>
+        <w:jc w:val="both"/>
+        <w:rPr>
+          <w:rFonts w:ascii="Garamond" w:eastAsia="Garamond" w:hAnsi="Garamond" w:cs="Garamond"/>
+        </w:rPr>
+      </w:pPr>
+    </w:p>
+    <w:p>
+      <w:pPr>
+        <w:pStyle w:val="ListParagraph"/>
+        <w:widowControl w:val="0"/>
+        <w:numPr>
+          <w:ilvl w:val="0"/>
+          <w:numId w:val="15"/>
+        </w:numPr>
+        <w:tabs>
+          <w:tab w:val="right" w:pos="10800"/>
+        </w:tabs>
+        <w:spacing w:line="240" w:lineRule="auto"/>
+        <w:jc w:val="both"/>
+        <w:rPr>
+          <w:rFonts w:ascii="Garamond" w:eastAsia="Garamond" w:hAnsi="Garamond" w:cs="Garamond"/>
+        </w:rPr>
+      </w:pPr>
+      <w:proofErr w:type="spellStart"/>
+      <w:r>
+        <w:rPr>
+          <w:rFonts w:ascii="Garamond" w:eastAsia="Garamond" w:hAnsi="Garamond" w:cs="Garamond"/>
+        </w:rPr>
+        <w:t>Github</w:t>
+      </w:r>
+      <w:proofErr w:type="spellEnd"/>
+      <w:r>
+        <w:rPr>
+          <w:rFonts w:ascii="Garamond" w:eastAsia="Garamond" w:hAnsi="Garamond" w:cs="Garamond"/>
+        </w:rPr>
+        <w:t xml:space="preserve">: </w:t>
+      </w:r>
+      <w:hyperlink r:id="rId7" w:history="1">
+        <w:r>
+          <w:rPr>
+            <w:rStyle w:val="Hyperlink"/>
+          </w:rPr>
+          <w:t>inventory/PTUD</w:t>
+        </w:r>
+        <w:r>
+          <w:rPr>
+            <w:rStyle w:val="Hyperlink"/>
+          </w:rPr>
+          <w:t xml:space="preserve"> </w:t>
+        </w:r>
+        <w:r>
+          <w:rPr>
+            <w:rStyle w:val="Hyperlink"/>
+          </w:rPr>
+          <w:t>at main · TruongQuangHuy25230402/inventory · GitHub</w:t>
+        </w:r>
+      </w:hyperlink>
+    </w:p>
+    <w:p>
+      <w:pPr>
+        <w:widowControl w:val="0"/>
+        <w:tabs>
+          <w:tab w:val="right" w:pos="10800"/>
+        </w:tabs>
+        <w:spacing w:line="240" w:lineRule="auto"/>
+        <w:jc w:val="both"/>
+        <w:rPr>
+          <w:rFonts w:ascii="Garamond" w:eastAsia="Garamond" w:hAnsi="Garamond" w:cs="Garamond"/>
+        </w:rPr>
+      </w:pPr>
+    </w:p>
+    <w:p>
+      <w:pPr>
+        <w:pStyle w:val="ListParagraph"/>
+        <w:widowControl w:val="0"/>
+        <w:numPr>
+          <w:ilvl w:val="0"/>
+          <w:numId w:val="15"/>
+        </w:numPr>
+        <w:tabs>
+          <w:tab w:val="right" w:pos="10800"/>
+        </w:tabs>
+        <w:spacing w:line="240" w:lineRule="auto"/>
+        <w:jc w:val="both"/>
+        <w:rPr>
+          <w:rFonts w:ascii="Garamond" w:eastAsia="Garamond" w:hAnsi="Garamond" w:cs="Garamond"/>
+        </w:rPr>
+      </w:pPr>
+      <w:r>
+        <w:rPr>
+          <w:rFonts w:ascii="Garamond" w:eastAsia="Garamond" w:hAnsi="Garamond" w:cs="Garamond"/>
+        </w:rPr>
+        <w:lastRenderedPageBreak/>
+        <w:t>Key Contributions:</w:t>
+      </w:r>
+    </w:p>
+    <w:p>
+      <w:pPr>
+        <w:pStyle w:val="ListParagraph"/>
+        <w:widowControl w:val="0"/>
+        <w:numPr>
+          <w:ilvl w:val="0"/>
+          <w:numId w:val="17"/>
+        </w:numPr>
+        <w:tabs>
+          <w:tab w:val="right" w:pos="10800"/>
+        </w:tabs>
+        <w:spacing w:line="240" w:lineRule="auto"/>
+        <w:jc w:val="both"/>
+        <w:rPr>
+          <w:rFonts w:ascii="Garamond" w:eastAsia="Garamond" w:hAnsi="Garamond" w:cs="Garamond"/>
+        </w:rPr>
+      </w:pPr>
+      <w:r>
+        <w:rPr>
+          <w:rFonts w:ascii="Garamond" w:eastAsia="Garamond" w:hAnsi="Garamond" w:cs="Garamond"/>
+        </w:rPr>
+        <w:t>Developed product management features.</w:t>
+      </w:r>
+    </w:p>
+    <w:p>
+      <w:pPr>
+        <w:pStyle w:val="ListParagraph"/>
+        <w:widowControl w:val="0"/>
+        <w:numPr>
+          <w:ilvl w:val="0"/>
+          <w:numId w:val="17"/>
+        </w:numPr>
+        <w:tabs>
+          <w:tab w:val="right" w:pos="10800"/>
+        </w:tabs>
+        <w:spacing w:line="240" w:lineRule="auto"/>
+        <w:jc w:val="both"/>
+        <w:rPr>
+          <w:rFonts w:ascii="Garamond" w:eastAsia="Garamond" w:hAnsi="Garamond" w:cs="Garamond"/>
+        </w:rPr>
+      </w:pPr>
+      <w:r>
+        <w:rPr>
+          <w:rFonts w:ascii="Garamond" w:eastAsia="Garamond" w:hAnsi="Garamond" w:cs="Garamond"/>
+        </w:rPr>
+        <w:t>Engineered real-time inventory tracking.</w:t>
+      </w:r>
+    </w:p>
+    <w:p>
+      <w:pPr>
+        <w:pStyle w:val="ListParagraph"/>
+        <w:widowControl w:val="0"/>
+        <w:numPr>
+          <w:ilvl w:val="0"/>
+          <w:numId w:val="17"/>
+        </w:numPr>
+        <w:tabs>
+          <w:tab w:val="right" w:pos="10800"/>
+        </w:tabs>
+        <w:spacing w:line="240" w:lineRule="auto"/>
+        <w:jc w:val="both"/>
+        <w:rPr>
+          <w:rFonts w:ascii="Garamond" w:eastAsia="Garamond" w:hAnsi="Garamond" w:cs="Garamond"/>
+        </w:rPr>
+      </w:pPr>
+      <w:r>
+        <w:rPr>
+          <w:rFonts w:ascii="Garamond" w:eastAsia="Garamond" w:hAnsi="Garamond" w:cs="Garamond"/>
+        </w:rPr>
+        <w:t>Designed stock status monitoring features.</w:t>
+      </w:r>
+    </w:p>
+    <w:p>
+      <w:pPr>
+        <w:pStyle w:val="ListParagraph"/>
+        <w:widowControl w:val="0"/>
+        <w:numPr>
+          <w:ilvl w:val="0"/>
+          <w:numId w:val="17"/>
+        </w:numPr>
+        <w:tabs>
+          <w:tab w:val="right" w:pos="10800"/>
+        </w:tabs>
+        <w:spacing w:line="240" w:lineRule="auto"/>
+        <w:jc w:val="both"/>
+        <w:rPr>
+          <w:rFonts w:ascii="Garamond" w:eastAsia="Garamond" w:hAnsi="Garamond" w:cs="Garamond"/>
+        </w:rPr>
+      </w:pPr>
+      <w:r>
+        <w:rPr>
+          <w:rFonts w:ascii="Garamond" w:eastAsia="Garamond" w:hAnsi="Garamond" w:cs="Garamond"/>
+        </w:rPr>
+        <w:t>Collaborated on warehouse operations and space utilization.</w:t>
+      </w:r>
+    </w:p>
+    <w:p>
+      <w:pPr>
+        <w:widowControl w:val="0"/>
+        <w:tabs>
+          <w:tab w:val="right" w:pos="10800"/>
+        </w:tabs>
+        <w:spacing w:line="240" w:lineRule="auto"/>
+        <w:jc w:val="both"/>
+        <w:rPr>
+          <w:rFonts w:ascii="Garamond" w:eastAsia="Garamond" w:hAnsi="Garamond" w:cs="Garamond"/>
+          <w:sz w:val="24"/>
+          <w:szCs w:val="24"/>
+        </w:rPr>
+      </w:pPr>
+    </w:p>
+    <w:p>
+      <w:pPr>
+        <w:widowControl w:val="0"/>
+        <w:tabs>
+          <w:tab w:val="right" w:pos="10800"/>
+        </w:tabs>
+        <w:spacing w:line="240" w:lineRule="auto"/>
+        <w:jc w:val="both"/>
+        <w:rPr>
+          <w:rFonts w:ascii="Garamond" w:eastAsia="Garamond" w:hAnsi="Garamond" w:cs="Garamond"/>
+          <w:sz w:val="24"/>
+          <w:szCs w:val="24"/>
+        </w:rPr>
+      </w:pPr>
+    </w:p>
+    <w:p>
+      <w:pPr>
+        <w:widowControl w:val="0"/>
+        <w:tabs>
+          <w:tab w:val="right" w:pos="10800"/>
+        </w:tabs>
+        <w:spacing w:line="240" w:lineRule="auto"/>
+        <w:jc w:val="both"/>
+        <w:rPr>
+          <w:rFonts w:ascii="Garamond" w:eastAsia="Garamond" w:hAnsi="Garamond" w:cs="Garamond"/>
+          <w:b/>
+          <w:sz w:val="24"/>
+          <w:szCs w:val="24"/>
+        </w:rPr>
+      </w:pPr>
+      <w:r>
+        <w:rPr>
+          <w:rFonts w:ascii="Garamond" w:eastAsia="Garamond" w:hAnsi="Garamond" w:cs="Garamond"/>
+          <w:b/>
+          <w:sz w:val="24"/>
+          <w:szCs w:val="24"/>
+        </w:rPr>
+        <w:t>Skills</w:t>
       </w:r>
     </w:p>
     <w:p>
@@ -1725,259 +1904,8 @@
         </w:rPr>
       </w:pPr>
       <w:r>
-        <w:pict w14:anchorId="772CCB54">
-          <v:rect id="_x0000_i1057" style="width:0;height:1.5pt" o:hralign="center" o:hrstd="t" o:hr="t" fillcolor="#a0a0a0" stroked="f"/>
-        </w:pict>
-      </w:r>
-    </w:p>
-    <w:p>
-      <w:pPr>
-        <w:widowControl w:val="0"/>
-        <w:tabs>
-          <w:tab w:val="right" w:pos="10800"/>
-        </w:tabs>
-        <w:spacing w:line="240" w:lineRule="auto"/>
-        <w:jc w:val="both"/>
-        <w:rPr>
-          <w:rFonts w:ascii="Garamond" w:eastAsia="Garamond" w:hAnsi="Garamond" w:cs="Garamond"/>
-          <w:sz w:val="24"/>
-          <w:szCs w:val="24"/>
-        </w:rPr>
-      </w:pPr>
-    </w:p>
-    <w:p>
-      <w:pPr>
-        <w:widowControl w:val="0"/>
-        <w:tabs>
-          <w:tab w:val="right" w:pos="10800"/>
-        </w:tabs>
-        <w:spacing w:line="240" w:lineRule="auto"/>
-        <w:jc w:val="both"/>
-        <w:rPr>
-          <w:rFonts w:ascii="Garamond" w:eastAsia="Garamond" w:hAnsi="Garamond" w:cs="Garamond"/>
-          <w:i/>
-          <w:sz w:val="24"/>
-          <w:szCs w:val="24"/>
-        </w:rPr>
-      </w:pPr>
-      <w:r>
-        <w:rPr>
-          <w:rFonts w:ascii="Garamond" w:eastAsia="Garamond" w:hAnsi="Garamond" w:cs="Garamond"/>
-          <w:b/>
-          <w:sz w:val="24"/>
-          <w:szCs w:val="24"/>
-        </w:rPr>
-        <w:t>Industrial University</w:t>
-      </w:r>
-      <w:r>
-        <w:rPr>
-          <w:rFonts w:ascii="Garamond" w:eastAsia="Garamond" w:hAnsi="Garamond" w:cs="Garamond"/>
-          <w:sz w:val="24"/>
-          <w:szCs w:val="24"/>
-        </w:rPr>
-        <w:t xml:space="preserve"> | Engineer’s Degree</w:t>
-      </w:r>
-      <w:r>
-        <w:rPr>
-          <w:rFonts w:ascii="Garamond" w:eastAsia="Garamond" w:hAnsi="Garamond" w:cs="Garamond"/>
-          <w:sz w:val="24"/>
-          <w:szCs w:val="24"/>
-        </w:rPr>
-        <w:tab/>
-      </w:r>
-      <w:r>
-        <w:rPr>
-          <w:rFonts w:ascii="Garamond" w:eastAsia="Garamond" w:hAnsi="Garamond" w:cs="Garamond"/>
-          <w:i/>
-          <w:sz w:val="24"/>
-          <w:szCs w:val="24"/>
-        </w:rPr>
-        <w:t>Ho Chi Minh, Go Vap</w:t>
-      </w:r>
-      <w:r>
-        <w:rPr>
-          <w:rFonts w:ascii="Garamond" w:eastAsia="Garamond" w:hAnsi="Garamond" w:cs="Garamond"/>
-          <w:sz w:val="24"/>
-          <w:szCs w:val="24"/>
-        </w:rPr>
-        <w:t xml:space="preserve"> | </w:t>
-      </w:r>
-      <w:r>
-        <w:rPr>
-          <w:rFonts w:ascii="Garamond" w:eastAsia="Garamond" w:hAnsi="Garamond" w:cs="Garamond"/>
-          <w:i/>
-          <w:sz w:val="24"/>
-          <w:szCs w:val="24"/>
-        </w:rPr>
-        <w:t>01.2022</w:t>
-      </w:r>
-      <w:r>
-        <w:rPr>
-          <w:rFonts w:ascii="Garamond" w:eastAsia="Garamond" w:hAnsi="Garamond" w:cs="Garamond"/>
-          <w:sz w:val="24"/>
-          <w:szCs w:val="24"/>
-        </w:rPr>
-        <w:t xml:space="preserve"> - </w:t>
-      </w:r>
-      <w:r>
-        <w:rPr>
-          <w:rFonts w:ascii="Garamond" w:eastAsia="Garamond" w:hAnsi="Garamond" w:cs="Garamond"/>
-          <w:i/>
-          <w:sz w:val="24"/>
-          <w:szCs w:val="24"/>
-        </w:rPr>
-        <w:t>01.2023</w:t>
-      </w:r>
-    </w:p>
-    <w:p>
-      <w:pPr>
-        <w:widowControl w:val="0"/>
-        <w:tabs>
-          <w:tab w:val="right" w:pos="10800"/>
-        </w:tabs>
-        <w:spacing w:line="240" w:lineRule="auto"/>
-        <w:jc w:val="both"/>
-        <w:rPr>
-          <w:rFonts w:ascii="Garamond" w:eastAsia="Garamond" w:hAnsi="Garamond" w:cs="Garamond"/>
-          <w:i/>
-          <w:sz w:val="24"/>
-          <w:szCs w:val="24"/>
-        </w:rPr>
-      </w:pPr>
-    </w:p>
-    <w:p>
-      <w:pPr>
-        <w:pStyle w:val="ListParagraph"/>
-        <w:numPr>
-          <w:ilvl w:val="0"/>
-          <w:numId w:val="9"/>
-        </w:numPr>
-        <w:spacing w:after="0" w:line="276" w:lineRule="auto"/>
-        <w:rPr>
-          <w:rFonts w:ascii="Garamond" w:hAnsi="Garamond"/>
-        </w:rPr>
-      </w:pPr>
-      <w:r>
-        <w:rPr>
-          <w:rFonts w:ascii="Garamond" w:hAnsi="Garamond"/>
-        </w:rPr>
-        <w:t>As a recent graduate from Industrial University with an Engineer’s Degree, I am passionate about leveraging my skills and knowledge to contribute to dynamic projects in the tech industry. While my academic journey may not have yielded specific accolades or awards, I bring a strong foundation in engineering principles and a dedication to continuous learning and growth.</w:t>
-      </w:r>
-    </w:p>
-    <w:p>
-      <w:pPr>
-        <w:rPr>
-          <w:rFonts w:ascii="Garamond" w:hAnsi="Garamond"/>
-          <w:sz w:val="24"/>
-          <w:szCs w:val="24"/>
-        </w:rPr>
-      </w:pPr>
-    </w:p>
-    <w:p>
-      <w:pPr>
-        <w:pStyle w:val="ListParagraph"/>
-        <w:numPr>
-          <w:ilvl w:val="0"/>
-          <w:numId w:val="9"/>
-        </w:numPr>
-        <w:spacing w:after="0" w:line="276" w:lineRule="auto"/>
-        <w:rPr>
-          <w:rFonts w:ascii="Garamond" w:hAnsi="Garamond"/>
-        </w:rPr>
-      </w:pPr>
-      <w:r>
-        <w:rPr>
-          <w:rFonts w:ascii="Garamond" w:hAnsi="Garamond"/>
-        </w:rPr>
-        <w:t>As an enthusiastic learner, I actively seek opportunities to expand my horizons and develop new skills. My academic coursework has provided me with a solid understanding of engineering concepts, problem-solving methodologies, and critical thinking skills. Additionally, I have honed my ability to work effectively in team environments, communicate complex ideas, and adapt to new challenges.</w:t>
-      </w:r>
-    </w:p>
-    <w:p>
-      <w:pPr>
-        <w:rPr>
-          <w:rFonts w:ascii="Garamond" w:hAnsi="Garamond"/>
-          <w:sz w:val="24"/>
-          <w:szCs w:val="24"/>
-        </w:rPr>
-      </w:pPr>
-    </w:p>
-    <w:p>
-      <w:pPr>
-        <w:pStyle w:val="ListParagraph"/>
-        <w:numPr>
-          <w:ilvl w:val="0"/>
-          <w:numId w:val="9"/>
-        </w:numPr>
-        <w:spacing w:after="0" w:line="276" w:lineRule="auto"/>
-        <w:rPr>
-          <w:rFonts w:ascii="Garamond" w:hAnsi="Garamond"/>
-        </w:rPr>
-      </w:pPr>
-      <w:r>
-        <w:rPr>
-          <w:rFonts w:ascii="Garamond" w:hAnsi="Garamond"/>
-        </w:rPr>
-        <w:t>I am excited to apply my academic background and passion for technology to real-world projects, where I can contribute my unique perspectives and collaborate with talented professionals. With a commitment to excellence and a drive for continuous improvement, I am eager to embark on the next stage of my journey and make meaningful contributions to innovative projects.</w:t>
-      </w:r>
-    </w:p>
-    <w:p>
-      <w:pPr>
-        <w:widowControl w:val="0"/>
-        <w:tabs>
-          <w:tab w:val="right" w:pos="10800"/>
-        </w:tabs>
-        <w:spacing w:line="240" w:lineRule="auto"/>
-        <w:jc w:val="both"/>
-        <w:rPr>
-          <w:rFonts w:ascii="Garamond" w:eastAsia="Garamond" w:hAnsi="Garamond" w:cs="Garamond"/>
-          <w:sz w:val="24"/>
-          <w:szCs w:val="24"/>
-        </w:rPr>
-      </w:pPr>
-    </w:p>
-    <w:p>
-      <w:pPr>
-        <w:widowControl w:val="0"/>
-        <w:tabs>
-          <w:tab w:val="right" w:pos="10800"/>
-        </w:tabs>
-        <w:spacing w:line="240" w:lineRule="auto"/>
-        <w:jc w:val="both"/>
-        <w:rPr>
-          <w:rFonts w:ascii="Garamond" w:eastAsia="Garamond" w:hAnsi="Garamond" w:cs="Garamond"/>
-          <w:b/>
-          <w:sz w:val="24"/>
-          <w:szCs w:val="24"/>
-        </w:rPr>
-      </w:pPr>
-      <w:r>
-        <w:rPr>
-          <w:rFonts w:ascii="Garamond" w:eastAsia="Garamond" w:hAnsi="Garamond" w:cs="Garamond"/>
-          <w:b/>
-          <w:sz w:val="24"/>
-          <w:szCs w:val="24"/>
-        </w:rPr>
-        <w:t>Skills</w:t>
-      </w:r>
-    </w:p>
-    <w:p>
-      <w:pPr>
-        <w:widowControl w:val="0"/>
-        <w:tabs>
-          <w:tab w:val="right" w:pos="10800"/>
-        </w:tabs>
-        <w:spacing w:line="120" w:lineRule="auto"/>
-        <w:jc w:val="both"/>
-        <w:rPr>
-          <w:rFonts w:ascii="Garamond" w:eastAsia="Garamond" w:hAnsi="Garamond" w:cs="Garamond"/>
-          <w:b/>
-          <w:sz w:val="24"/>
-          <w:szCs w:val="24"/>
-        </w:rPr>
-      </w:pPr>
-      <w:r>
         <w:pict w14:anchorId="0C815B1E">
-          <v:rect id="_x0000_i1058" style="width:0;height:1.5pt" o:hralign="center" o:hrstd="t" o:hr="t" fillcolor="#a0a0a0" stroked="f"/>
+          <v:rect id="_x0000_i1028" style="width:0;height:1.5pt" o:hralign="center" o:hrstd="t" o:hr="t" fillcolor="#a0a0a0" stroked="f"/>
         </w:pict>
       </w:r>
     </w:p>
@@ -2010,140 +1938,56 @@
         </w:rPr>
         <w:t>Programming Languages:</w:t>
       </w:r>
-    </w:p>
-    <w:p>
-      <w:pPr>
-        <w:widowControl w:val="0"/>
-        <w:tabs>
-          <w:tab w:val="right" w:pos="10800"/>
-        </w:tabs>
-        <w:spacing w:line="240" w:lineRule="auto"/>
-        <w:jc w:val="both"/>
-        <w:rPr>
-          <w:rFonts w:ascii="Garamond" w:eastAsia="Garamond" w:hAnsi="Garamond" w:cs="Garamond"/>
-          <w:sz w:val="24"/>
-          <w:szCs w:val="24"/>
-        </w:rPr>
-      </w:pPr>
-    </w:p>
-    <w:p>
-      <w:pPr>
-        <w:pStyle w:val="ListParagraph"/>
-        <w:widowControl w:val="0"/>
-        <w:numPr>
-          <w:ilvl w:val="0"/>
-          <w:numId w:val="10"/>
-        </w:numPr>
-        <w:tabs>
-          <w:tab w:val="right" w:pos="10800"/>
-        </w:tabs>
-        <w:spacing w:after="0" w:line="240" w:lineRule="auto"/>
-        <w:jc w:val="both"/>
-        <w:rPr>
-          <w:rFonts w:ascii="Garamond" w:eastAsia="Garamond" w:hAnsi="Garamond" w:cs="Garamond"/>
-        </w:rPr>
-      </w:pPr>
-      <w:r>
-        <w:rPr>
-          <w:rFonts w:ascii="Garamond" w:eastAsia="Garamond" w:hAnsi="Garamond" w:cs="Garamond"/>
-        </w:rPr>
-        <w:t>Python</w:t>
-      </w:r>
-    </w:p>
-    <w:p>
-      <w:pPr>
-        <w:pStyle w:val="ListParagraph"/>
-        <w:widowControl w:val="0"/>
-        <w:numPr>
-          <w:ilvl w:val="0"/>
-          <w:numId w:val="10"/>
-        </w:numPr>
-        <w:tabs>
-          <w:tab w:val="right" w:pos="10800"/>
-        </w:tabs>
-        <w:spacing w:after="0" w:line="240" w:lineRule="auto"/>
-        <w:jc w:val="both"/>
-        <w:rPr>
-          <w:rFonts w:ascii="Garamond" w:eastAsia="Garamond" w:hAnsi="Garamond" w:cs="Garamond"/>
-        </w:rPr>
-      </w:pPr>
+      <w:r>
+        <w:rPr>
+          <w:rFonts w:ascii="Garamond" w:eastAsia="Garamond" w:hAnsi="Garamond" w:cs="Garamond"/>
+          <w:b/>
+          <w:bCs/>
+          <w:u w:val="single"/>
+        </w:rPr>
+        <w:t xml:space="preserve">  </w:t>
+      </w:r>
       <w:r>
         <w:rPr>
           <w:rFonts w:ascii="Garamond" w:eastAsia="Garamond" w:hAnsi="Garamond" w:cs="Garamond"/>
         </w:rPr>
         <w:t>JavaScript (Node.js)</w:t>
       </w:r>
-    </w:p>
-    <w:p>
-      <w:pPr>
-        <w:pStyle w:val="ListParagraph"/>
-        <w:widowControl w:val="0"/>
-        <w:numPr>
-          <w:ilvl w:val="0"/>
-          <w:numId w:val="10"/>
-        </w:numPr>
-        <w:tabs>
-          <w:tab w:val="right" w:pos="10800"/>
-        </w:tabs>
-        <w:spacing w:after="0" w:line="240" w:lineRule="auto"/>
-        <w:jc w:val="both"/>
-        <w:rPr>
-          <w:rFonts w:ascii="Garamond" w:eastAsia="Garamond" w:hAnsi="Garamond" w:cs="Garamond"/>
-        </w:rPr>
-      </w:pPr>
-      <w:r>
-        <w:rPr>
-          <w:rFonts w:ascii="Garamond" w:eastAsia="Garamond" w:hAnsi="Garamond" w:cs="Garamond"/>
-        </w:rPr>
-        <w:t>C &amp; C++</w:t>
-      </w:r>
-    </w:p>
-    <w:p>
-      <w:pPr>
-        <w:pStyle w:val="ListParagraph"/>
-        <w:widowControl w:val="0"/>
-        <w:numPr>
-          <w:ilvl w:val="0"/>
-          <w:numId w:val="10"/>
-        </w:numPr>
-        <w:tabs>
-          <w:tab w:val="right" w:pos="10800"/>
-        </w:tabs>
-        <w:spacing w:after="0" w:line="240" w:lineRule="auto"/>
-        <w:jc w:val="both"/>
-        <w:rPr>
-          <w:rFonts w:ascii="Garamond" w:eastAsia="Garamond" w:hAnsi="Garamond" w:cs="Garamond"/>
-        </w:rPr>
-      </w:pPr>
+      <w:r>
+        <w:rPr>
+          <w:rFonts w:ascii="Garamond" w:eastAsia="Garamond" w:hAnsi="Garamond" w:cs="Garamond"/>
+        </w:rPr>
+        <w:t xml:space="preserve"> | </w:t>
+      </w:r>
       <w:r>
         <w:rPr>
           <w:rFonts w:ascii="Garamond" w:eastAsia="Garamond" w:hAnsi="Garamond" w:cs="Garamond"/>
         </w:rPr>
         <w:t>HTML / CSS</w:t>
       </w:r>
-    </w:p>
-    <w:p>
-      <w:pPr>
-        <w:pStyle w:val="ListParagraph"/>
-        <w:widowControl w:val="0"/>
-        <w:numPr>
-          <w:ilvl w:val="0"/>
-          <w:numId w:val="10"/>
-        </w:numPr>
-        <w:tabs>
-          <w:tab w:val="right" w:pos="10800"/>
-        </w:tabs>
-        <w:spacing w:after="0" w:line="240" w:lineRule="auto"/>
-        <w:jc w:val="both"/>
-        <w:rPr>
-          <w:rFonts w:ascii="Garamond" w:eastAsia="Garamond" w:hAnsi="Garamond" w:cs="Garamond"/>
-        </w:rPr>
-      </w:pPr>
+      <w:r>
+        <w:rPr>
+          <w:rFonts w:ascii="Garamond" w:eastAsia="Garamond" w:hAnsi="Garamond" w:cs="Garamond"/>
+        </w:rPr>
+        <w:t xml:space="preserve"> | </w:t>
+      </w:r>
       <w:r>
         <w:rPr>
           <w:rFonts w:ascii="Garamond" w:eastAsia="Garamond" w:hAnsi="Garamond" w:cs="Garamond"/>
         </w:rPr>
         <w:t>TypeScript</w:t>
+      </w:r>
+      <w:r>
+        <w:rPr>
+          <w:rFonts w:ascii="Garamond" w:eastAsia="Garamond" w:hAnsi="Garamond" w:cs="Garamond"/>
+        </w:rPr>
+        <w:t xml:space="preserve"> | </w:t>
+      </w:r>
+      <w:r>
+        <w:rPr>
+          <w:rFonts w:ascii="Garamond" w:eastAsia="Garamond" w:hAnsi="Garamond" w:cs="Garamond"/>
+        </w:rPr>
+        <w:t>PHP</w:t>
       </w:r>
     </w:p>
     <w:p>
@@ -2190,93 +2034,49 @@
         </w:rPr>
         <w:t>Frameworks:</w:t>
       </w:r>
-    </w:p>
-    <w:p>
-      <w:pPr>
-        <w:widowControl w:val="0"/>
-        <w:tabs>
-          <w:tab w:val="right" w:pos="10800"/>
-        </w:tabs>
-        <w:spacing w:line="240" w:lineRule="auto"/>
-        <w:jc w:val="both"/>
-        <w:rPr>
-          <w:rFonts w:ascii="Garamond" w:eastAsia="Garamond" w:hAnsi="Garamond" w:cs="Garamond"/>
-          <w:sz w:val="24"/>
-          <w:szCs w:val="24"/>
-        </w:rPr>
-      </w:pPr>
-    </w:p>
-    <w:p>
-      <w:pPr>
-        <w:pStyle w:val="ListParagraph"/>
-        <w:widowControl w:val="0"/>
-        <w:numPr>
-          <w:ilvl w:val="0"/>
-          <w:numId w:val="11"/>
-        </w:numPr>
-        <w:tabs>
-          <w:tab w:val="right" w:pos="10800"/>
-        </w:tabs>
-        <w:spacing w:after="0" w:line="240" w:lineRule="auto"/>
-        <w:jc w:val="both"/>
-        <w:rPr>
-          <w:rFonts w:ascii="Garamond" w:eastAsia="Garamond" w:hAnsi="Garamond" w:cs="Garamond"/>
-        </w:rPr>
-      </w:pPr>
+      <w:r>
+        <w:rPr>
+          <w:rFonts w:ascii="Garamond" w:eastAsia="Garamond" w:hAnsi="Garamond" w:cs="Garamond"/>
+          <w:b/>
+          <w:bCs/>
+          <w:u w:val="single"/>
+        </w:rPr>
+        <w:t xml:space="preserve"> </w:t>
+      </w:r>
       <w:r>
         <w:rPr>
           <w:rFonts w:ascii="Garamond" w:eastAsia="Garamond" w:hAnsi="Garamond" w:cs="Garamond"/>
         </w:rPr>
         <w:t>React.js &amp; Next.js 14</w:t>
       </w:r>
-    </w:p>
-    <w:p>
-      <w:pPr>
-        <w:pStyle w:val="ListParagraph"/>
-        <w:widowControl w:val="0"/>
-        <w:numPr>
-          <w:ilvl w:val="0"/>
-          <w:numId w:val="11"/>
-        </w:numPr>
-        <w:tabs>
-          <w:tab w:val="right" w:pos="10800"/>
-        </w:tabs>
-        <w:spacing w:after="0" w:line="240" w:lineRule="auto"/>
-        <w:jc w:val="both"/>
-        <w:rPr>
-          <w:rFonts w:ascii="Garamond" w:eastAsia="Garamond" w:hAnsi="Garamond" w:cs="Garamond"/>
-        </w:rPr>
-      </w:pPr>
+      <w:r>
+        <w:rPr>
+          <w:rFonts w:ascii="Garamond" w:eastAsia="Garamond" w:hAnsi="Garamond" w:cs="Garamond"/>
+        </w:rPr>
+        <w:t xml:space="preserve"> | </w:t>
+      </w:r>
+      <w:proofErr w:type="spellStart"/>
       <w:r>
         <w:rPr>
           <w:rFonts w:ascii="Garamond" w:eastAsia="Garamond" w:hAnsi="Garamond" w:cs="Garamond"/>
         </w:rPr>
         <w:t>ShadcnUI</w:t>
       </w:r>
-    </w:p>
-    <w:p>
-      <w:pPr>
-        <w:pStyle w:val="ListParagraph"/>
-        <w:widowControl w:val="0"/>
-        <w:numPr>
-          <w:ilvl w:val="0"/>
-          <w:numId w:val="11"/>
-        </w:numPr>
-        <w:tabs>
-          <w:tab w:val="right" w:pos="10800"/>
-        </w:tabs>
-        <w:spacing w:after="0" w:line="240" w:lineRule="auto"/>
-        <w:jc w:val="both"/>
-        <w:rPr>
-          <w:rFonts w:ascii="Garamond" w:eastAsia="Garamond" w:hAnsi="Garamond" w:cs="Garamond"/>
-        </w:rPr>
-      </w:pPr>
+      <w:proofErr w:type="spellEnd"/>
+      <w:r>
+        <w:rPr>
+          <w:rFonts w:ascii="Garamond" w:eastAsia="Garamond" w:hAnsi="Garamond" w:cs="Garamond"/>
+        </w:rPr>
+        <w:t xml:space="preserve"> | </w:t>
+      </w:r>
+      <w:proofErr w:type="spellStart"/>
       <w:r>
         <w:rPr>
           <w:rFonts w:ascii="Garamond" w:eastAsia="Garamond" w:hAnsi="Garamond" w:cs="Garamond"/>
         </w:rPr>
         <w:t>TailwindCSS</w:t>
       </w:r>
+      <w:proofErr w:type="spellEnd"/>
     </w:p>
     <w:p>
       <w:pPr>
@@ -2322,139 +2122,47 @@
         </w:rPr>
         <w:t>Databases:</w:t>
       </w:r>
-    </w:p>
-    <w:p>
-      <w:pPr>
-        <w:widowControl w:val="0"/>
-        <w:tabs>
-          <w:tab w:val="right" w:pos="10800"/>
-        </w:tabs>
-        <w:spacing w:line="240" w:lineRule="auto"/>
-        <w:jc w:val="both"/>
-        <w:rPr>
-          <w:rFonts w:ascii="Garamond" w:eastAsia="Garamond" w:hAnsi="Garamond" w:cs="Garamond"/>
-          <w:sz w:val="24"/>
-          <w:szCs w:val="24"/>
-        </w:rPr>
-      </w:pPr>
-    </w:p>
-    <w:p>
-      <w:pPr>
-        <w:pStyle w:val="ListParagraph"/>
-        <w:widowControl w:val="0"/>
-        <w:numPr>
-          <w:ilvl w:val="0"/>
-          <w:numId w:val="12"/>
-        </w:numPr>
-        <w:tabs>
-          <w:tab w:val="right" w:pos="10800"/>
-        </w:tabs>
-        <w:spacing w:after="0" w:line="240" w:lineRule="auto"/>
-        <w:jc w:val="both"/>
-        <w:rPr>
-          <w:rFonts w:ascii="Garamond" w:eastAsia="Garamond" w:hAnsi="Garamond" w:cs="Garamond"/>
-        </w:rPr>
-      </w:pPr>
+      <w:r>
+        <w:rPr>
+          <w:rFonts w:ascii="Garamond" w:eastAsia="Garamond" w:hAnsi="Garamond" w:cs="Garamond"/>
+          <w:b/>
+          <w:bCs/>
+          <w:u w:val="single"/>
+        </w:rPr>
+        <w:t xml:space="preserve">  </w:t>
+      </w:r>
       <w:r>
         <w:rPr>
           <w:rFonts w:ascii="Garamond" w:eastAsia="Garamond" w:hAnsi="Garamond" w:cs="Garamond"/>
         </w:rPr>
         <w:t>MySQL</w:t>
       </w:r>
-    </w:p>
-    <w:p>
-      <w:pPr>
-        <w:pStyle w:val="ListParagraph"/>
-        <w:widowControl w:val="0"/>
-        <w:numPr>
-          <w:ilvl w:val="0"/>
-          <w:numId w:val="12"/>
-        </w:numPr>
-        <w:tabs>
-          <w:tab w:val="right" w:pos="10800"/>
-        </w:tabs>
-        <w:spacing w:after="0" w:line="240" w:lineRule="auto"/>
-        <w:jc w:val="both"/>
-        <w:rPr>
-          <w:rFonts w:ascii="Garamond" w:eastAsia="Garamond" w:hAnsi="Garamond" w:cs="Garamond"/>
-        </w:rPr>
-      </w:pPr>
+      <w:r>
+        <w:rPr>
+          <w:rFonts w:ascii="Garamond" w:eastAsia="Garamond" w:hAnsi="Garamond" w:cs="Garamond"/>
+        </w:rPr>
+        <w:t xml:space="preserve"> | </w:t>
+      </w:r>
+      <w:proofErr w:type="spellStart"/>
       <w:r>
         <w:rPr>
           <w:rFonts w:ascii="Garamond" w:eastAsia="Garamond" w:hAnsi="Garamond" w:cs="Garamond"/>
         </w:rPr>
         <w:t>PostgresSQL</w:t>
       </w:r>
-    </w:p>
-    <w:p>
-      <w:pPr>
-        <w:pStyle w:val="ListParagraph"/>
-        <w:widowControl w:val="0"/>
-        <w:numPr>
-          <w:ilvl w:val="0"/>
-          <w:numId w:val="12"/>
-        </w:numPr>
-        <w:tabs>
-          <w:tab w:val="right" w:pos="10800"/>
-        </w:tabs>
-        <w:spacing w:after="0" w:line="240" w:lineRule="auto"/>
-        <w:jc w:val="both"/>
-        <w:rPr>
-          <w:rFonts w:ascii="Garamond" w:eastAsia="Garamond" w:hAnsi="Garamond" w:cs="Garamond"/>
-        </w:rPr>
-      </w:pPr>
-      <w:r>
-        <w:rPr>
-          <w:rFonts w:ascii="Garamond" w:eastAsia="Garamond" w:hAnsi="Garamond" w:cs="Garamond"/>
-        </w:rPr>
-        <w:lastRenderedPageBreak/>
+      <w:proofErr w:type="spellEnd"/>
+      <w:r>
+        <w:rPr>
+          <w:rFonts w:ascii="Garamond" w:eastAsia="Garamond" w:hAnsi="Garamond" w:cs="Garamond"/>
+        </w:rPr>
+        <w:t xml:space="preserve"> |</w:t>
+      </w:r>
+      <w:r>
+        <w:rPr>
+          <w:rFonts w:ascii="Garamond" w:eastAsia="Garamond" w:hAnsi="Garamond" w:cs="Garamond"/>
+        </w:rPr>
         <w:t>Firebase</w:t>
       </w:r>
-    </w:p>
-    <w:p>
-      <w:pPr>
-        <w:widowControl w:val="0"/>
-        <w:tabs>
-          <w:tab w:val="right" w:pos="10800"/>
-        </w:tabs>
-        <w:spacing w:line="240" w:lineRule="auto"/>
-        <w:jc w:val="both"/>
-        <w:rPr>
-          <w:rFonts w:ascii="Garamond" w:eastAsia="Garamond" w:hAnsi="Garamond" w:cs="Garamond"/>
-          <w:sz w:val="24"/>
-          <w:szCs w:val="24"/>
-        </w:rPr>
-      </w:pPr>
-    </w:p>
-    <w:p>
-      <w:pPr>
-        <w:widowControl w:val="0"/>
-        <w:tabs>
-          <w:tab w:val="right" w:pos="10800"/>
-        </w:tabs>
-        <w:spacing w:line="240" w:lineRule="auto"/>
-        <w:jc w:val="both"/>
-        <w:rPr>
-          <w:rFonts w:ascii="Garamond" w:eastAsia="Garamond" w:hAnsi="Garamond" w:cs="Garamond"/>
-          <w:sz w:val="24"/>
-          <w:szCs w:val="24"/>
-        </w:rPr>
-      </w:pPr>
-    </w:p>
-    <w:p>
-      <w:pPr>
-        <w:widowControl w:val="0"/>
-        <w:tabs>
-          <w:tab w:val="right" w:pos="10800"/>
-        </w:tabs>
-        <w:spacing w:line="240" w:lineRule="auto"/>
-        <w:jc w:val="both"/>
-        <w:rPr>
-          <w:rFonts w:ascii="Garamond" w:eastAsia="Garamond" w:hAnsi="Garamond" w:cs="Garamond"/>
-          <w:sz w:val="24"/>
-          <w:szCs w:val="24"/>
-        </w:rPr>
-      </w:pPr>
     </w:p>
     <w:p>
       <w:pPr>
@@ -2482,7 +2190,7 @@
         <w:tabs>
           <w:tab w:val="right" w:pos="10800"/>
         </w:tabs>
-        <w:spacing w:after="0" w:line="240" w:lineRule="auto"/>
+        <w:spacing w:line="240" w:lineRule="auto"/>
         <w:jc w:val="both"/>
         <w:rPr>
           <w:rFonts w:ascii="Garamond" w:eastAsia="Garamond" w:hAnsi="Garamond" w:cs="Garamond"/>
@@ -2499,6 +2207,57 @@
           <w:u w:val="single"/>
         </w:rPr>
         <w:t>Tools &amp; Technologies:</w:t>
+      </w:r>
+      <w:r>
+        <w:rPr>
+          <w:rFonts w:ascii="Garamond" w:eastAsia="Garamond" w:hAnsi="Garamond" w:cs="Garamond"/>
+          <w:b/>
+          <w:bCs/>
+          <w:u w:val="single"/>
+        </w:rPr>
+        <w:t xml:space="preserve">  </w:t>
+      </w:r>
+      <w:r>
+        <w:rPr>
+          <w:rFonts w:ascii="Garamond" w:eastAsia="Garamond" w:hAnsi="Garamond" w:cs="Garamond"/>
+        </w:rPr>
+        <w:t>Git</w:t>
+      </w:r>
+      <w:r>
+        <w:rPr>
+          <w:rFonts w:ascii="Garamond" w:eastAsia="Garamond" w:hAnsi="Garamond" w:cs="Garamond"/>
+        </w:rPr>
+        <w:t xml:space="preserve"> | </w:t>
+      </w:r>
+      <w:r>
+        <w:rPr>
+          <w:rFonts w:ascii="Garamond" w:eastAsia="Garamond" w:hAnsi="Garamond" w:cs="Garamond"/>
+        </w:rPr>
+        <w:t>Firebase</w:t>
+      </w:r>
+      <w:r>
+        <w:rPr>
+          <w:rFonts w:ascii="Garamond" w:eastAsia="Garamond" w:hAnsi="Garamond" w:cs="Garamond"/>
+        </w:rPr>
+        <w:t xml:space="preserve"> | </w:t>
+      </w:r>
+      <w:r>
+        <w:rPr>
+          <w:rFonts w:ascii="Garamond" w:eastAsia="Garamond" w:hAnsi="Garamond" w:cs="Garamond"/>
+        </w:rPr>
+        <w:t>Prisma</w:t>
+      </w:r>
+      <w:r>
+        <w:rPr>
+          <w:rFonts w:ascii="Garamond" w:eastAsia="Garamond" w:hAnsi="Garamond" w:cs="Garamond"/>
+        </w:rPr>
+        <w:t xml:space="preserve"> | </w:t>
+      </w:r>
+      <w:r>
+        <w:rPr>
+          <w:rFonts w:ascii="Garamond" w:eastAsia="Garamond" w:hAnsi="Garamond" w:cs="Garamond"/>
+        </w:rPr>
+        <w:t>Clerk</w:t>
       </w:r>
     </w:p>
     <w:p>
@@ -2518,102 +2277,6 @@
     </w:p>
     <w:p>
       <w:pPr>
-        <w:pStyle w:val="ListParagraph"/>
-        <w:widowControl w:val="0"/>
-        <w:numPr>
-          <w:ilvl w:val="0"/>
-          <w:numId w:val="13"/>
-        </w:numPr>
-        <w:tabs>
-          <w:tab w:val="right" w:pos="10800"/>
-        </w:tabs>
-        <w:spacing w:after="0" w:line="240" w:lineRule="auto"/>
-        <w:jc w:val="both"/>
-        <w:rPr>
-          <w:rFonts w:ascii="Garamond" w:eastAsia="Garamond" w:hAnsi="Garamond" w:cs="Garamond"/>
-        </w:rPr>
-      </w:pPr>
-      <w:r>
-        <w:rPr>
-          <w:rFonts w:ascii="Garamond" w:eastAsia="Garamond" w:hAnsi="Garamond" w:cs="Garamond"/>
-        </w:rPr>
-        <w:t>Git</w:t>
-      </w:r>
-    </w:p>
-    <w:p>
-      <w:pPr>
-        <w:pStyle w:val="ListParagraph"/>
-        <w:widowControl w:val="0"/>
-        <w:numPr>
-          <w:ilvl w:val="0"/>
-          <w:numId w:val="13"/>
-        </w:numPr>
-        <w:tabs>
-          <w:tab w:val="right" w:pos="10800"/>
-        </w:tabs>
-        <w:spacing w:after="0" w:line="240" w:lineRule="auto"/>
-        <w:jc w:val="both"/>
-        <w:rPr>
-          <w:rFonts w:ascii="Garamond" w:eastAsia="Garamond" w:hAnsi="Garamond" w:cs="Garamond"/>
-        </w:rPr>
-      </w:pPr>
-      <w:r>
-        <w:rPr>
-          <w:rFonts w:ascii="Garamond" w:eastAsia="Garamond" w:hAnsi="Garamond" w:cs="Garamond"/>
-        </w:rPr>
-        <w:t>Firebase</w:t>
-      </w:r>
-    </w:p>
-    <w:p>
-      <w:pPr>
-        <w:pStyle w:val="ListParagraph"/>
-        <w:widowControl w:val="0"/>
-        <w:numPr>
-          <w:ilvl w:val="0"/>
-          <w:numId w:val="13"/>
-        </w:numPr>
-        <w:tabs>
-          <w:tab w:val="right" w:pos="10800"/>
-        </w:tabs>
-        <w:spacing w:after="0" w:line="240" w:lineRule="auto"/>
-        <w:jc w:val="both"/>
-        <w:rPr>
-          <w:rFonts w:ascii="Garamond" w:eastAsia="Garamond" w:hAnsi="Garamond" w:cs="Garamond"/>
-        </w:rPr>
-      </w:pPr>
-      <w:r>
-        <w:rPr>
-          <w:rFonts w:ascii="Garamond" w:eastAsia="Garamond" w:hAnsi="Garamond" w:cs="Garamond"/>
-        </w:rPr>
-        <w:t>Prisma</w:t>
-      </w:r>
-    </w:p>
-    <w:p>
-      <w:pPr>
-        <w:pStyle w:val="ListParagraph"/>
-        <w:widowControl w:val="0"/>
-        <w:numPr>
-          <w:ilvl w:val="0"/>
-          <w:numId w:val="13"/>
-        </w:numPr>
-        <w:tabs>
-          <w:tab w:val="right" w:pos="10800"/>
-        </w:tabs>
-        <w:spacing w:after="0" w:line="240" w:lineRule="auto"/>
-        <w:jc w:val="both"/>
-        <w:rPr>
-          <w:rFonts w:ascii="Garamond" w:eastAsia="Garamond" w:hAnsi="Garamond" w:cs="Garamond"/>
-        </w:rPr>
-      </w:pPr>
-      <w:r>
-        <w:rPr>
-          <w:rFonts w:ascii="Garamond" w:eastAsia="Garamond" w:hAnsi="Garamond" w:cs="Garamond"/>
-        </w:rPr>
-        <w:t>Clerk</w:t>
-      </w:r>
-    </w:p>
-    <w:p>
-      <w:pPr>
         <w:widowControl w:val="0"/>
         <w:tabs>
           <w:tab w:val="right" w:pos="10800"/>
@@ -2637,21 +2300,6 @@
         <w:jc w:val="both"/>
         <w:rPr>
           <w:rFonts w:ascii="Garamond" w:eastAsia="Garamond" w:hAnsi="Garamond" w:cs="Garamond"/>
-          <w:sz w:val="24"/>
-          <w:szCs w:val="24"/>
-        </w:rPr>
-      </w:pPr>
-    </w:p>
-    <w:p>
-      <w:pPr>
-        <w:widowControl w:val="0"/>
-        <w:tabs>
-          <w:tab w:val="right" w:pos="10800"/>
-        </w:tabs>
-        <w:spacing w:line="240" w:lineRule="auto"/>
-        <w:jc w:val="both"/>
-        <w:rPr>
-          <w:rFonts w:ascii="Garamond" w:eastAsia="Garamond" w:hAnsi="Garamond" w:cs="Garamond"/>
           <w:b/>
           <w:sz w:val="24"/>
           <w:szCs w:val="24"/>
@@ -2684,7 +2332,7 @@
       </w:pPr>
       <w:r>
         <w:pict w14:anchorId="59913C47">
-          <v:rect id="_x0000_i1059" style="width:0;height:1.5pt" o:hralign="center" o:hrstd="t" o:hr="t" fillcolor="#a0a0a0" stroked="f"/>
+          <v:rect id="_x0000_i1029" style="width:0;height:1.5pt" o:hralign="center" o:hrstd="t" o:hr="t" fillcolor="#a0a0a0" stroked="f"/>
         </w:pict>
       </w:r>
     </w:p>
@@ -2988,6 +2636,119 @@
 <file path=word/numbering.xml><?xml version="1.0" encoding="utf-8"?>
 <w:numbering xmlns:wpc="http://schemas.microsoft.com/office/word/2010/wordprocessingCanvas" xmlns:cx="http://schemas.microsoft.com/office/drawing/2014/chartex" xmlns:cx1="http://schemas.microsoft.com/office/drawing/2015/9/8/chartex" xmlns:cx2="http://schemas.microsoft.com/office/drawing/2015/10/21/chartex" xmlns:cx3="http://schemas.microsoft.com/office/drawing/2016/5/9/chartex" xmlns:cx4="http://schemas.microsoft.com/office/drawing/2016/5/10/chartex" xmlns:cx5="http://schemas.microsoft.com/office/drawing/2016/5/11/chartex" xmlns:cx6="http://schemas.microsoft.com/office/drawing/2016/5/12/chartex" xmlns:cx7="http://schemas.microsoft.com/office/drawing/2016/5/13/chartex" xmlns:cx8="http://schemas.microsoft.com/office/drawing/2016/5/14/chartex" xmlns:mc="http://schemas.openxmlformats.org/markup-compatibility/2006" xmlns:aink="http://schemas.microsoft.com/office/drawing/2016/ink" xmlns:am3d="http://schemas.microsoft.com/office/drawing/2017/model3d" xmlns:o="urn:schemas-microsoft-com:office:office" xmlns:oel="http://schemas.microsoft.com/office/2019/extlst" xmlns:r="http://schemas.openxmlformats.org/officeDocument/2006/relationships" xmlns:m="http://schemas.openxmlformats.org/officeDocument/2006/math" xmlns:v="urn:schemas-microsoft-com:vml" xmlns:wp14="http://schemas.microsoft.com/office/word/2010/wordprocessingDrawing" xmlns:wp="http://schemas.openxmlformats.org/drawingml/2006/wordprocessingDrawing" xmlns:w10="urn:schemas-microsoft-com:office:word" xmlns:w="http://schemas.openxmlformats.org/wordprocessingml/2006/main" xmlns:w14="http://schemas.microsoft.com/office/word/2010/wordml" xmlns:w15="http://schemas.microsoft.com/office/word/2012/wordml" xmlns:w16cex="http://schemas.microsoft.com/office/word/2018/wordml/cex" xmlns:w16cid="http://schemas.microsoft.com/office/word/2016/wordml/cid" xmlns:w16="http://schemas.microsoft.com/office/word/2018/wordml" xmlns:w16du="http://schemas.microsoft.com/office/word/2023/wordml/word16du" xmlns:w16sdtdh="http://schemas.microsoft.com/office/word/2020/wordml/sdtdatahash" xmlns:w16se="http://schemas.microsoft.com/office/word/2015/wordml/symex" xmlns:wpg="http://schemas.microsoft.com/office/word/2010/wordprocessingGroup" xmlns:wpi="http://schemas.microsoft.com/office/word/2010/wordprocessingInk" xmlns:wne="http://schemas.microsoft.com/office/word/2006/wordml" xmlns:wps="http://schemas.microsoft.com/office/word/2010/wordprocessingShape" mc:Ignorable="w14 w15 w16se w16cid w16 w16cex w16sdtdh w16du wp14">
   <w:abstractNum w:abstractNumId="0" w15:restartNumberingAfterBreak="0">
+    <w:nsid w:val="05FF2682"/>
+    <w:multiLevelType w:val="hybridMultilevel"/>
+    <w:tmpl w:val="092C30AE"/>
+    <w:lvl w:ilvl="0" w:tplc="04090001">
+      <w:start w:val="1"/>
+      <w:numFmt w:val="bullet"/>
+      <w:lvlText w:val=""/>
+      <w:lvlJc w:val="left"/>
+      <w:pPr>
+        <w:ind w:left="720" w:hanging="360"/>
+      </w:pPr>
+      <w:rPr>
+        <w:rFonts w:ascii="Symbol" w:hAnsi="Symbol" w:hint="default"/>
+      </w:rPr>
+    </w:lvl>
+    <w:lvl w:ilvl="1" w:tplc="04090003" w:tentative="1">
+      <w:start w:val="1"/>
+      <w:numFmt w:val="bullet"/>
+      <w:lvlText w:val="o"/>
+      <w:lvlJc w:val="left"/>
+      <w:pPr>
+        <w:ind w:left="1440" w:hanging="360"/>
+      </w:pPr>
+      <w:rPr>
+        <w:rFonts w:ascii="Courier New" w:hAnsi="Courier New" w:cs="Courier New" w:hint="default"/>
+      </w:rPr>
+    </w:lvl>
+    <w:lvl w:ilvl="2" w:tplc="04090005" w:tentative="1">
+      <w:start w:val="1"/>
+      <w:numFmt w:val="bullet"/>
+      <w:lvlText w:val=""/>
+      <w:lvlJc w:val="left"/>
+      <w:pPr>
+        <w:ind w:left="2160" w:hanging="360"/>
+      </w:pPr>
+      <w:rPr>
+        <w:rFonts w:ascii="Wingdings" w:hAnsi="Wingdings" w:hint="default"/>
+      </w:rPr>
+    </w:lvl>
+    <w:lvl w:ilvl="3" w:tplc="04090001" w:tentative="1">
+      <w:start w:val="1"/>
+      <w:numFmt w:val="bullet"/>
+      <w:lvlText w:val=""/>
+      <w:lvlJc w:val="left"/>
+      <w:pPr>
+        <w:ind w:left="2880" w:hanging="360"/>
+      </w:pPr>
+      <w:rPr>
+        <w:rFonts w:ascii="Symbol" w:hAnsi="Symbol" w:hint="default"/>
+      </w:rPr>
+    </w:lvl>
+    <w:lvl w:ilvl="4" w:tplc="04090003" w:tentative="1">
+      <w:start w:val="1"/>
+      <w:numFmt w:val="bullet"/>
+      <w:lvlText w:val="o"/>
+      <w:lvlJc w:val="left"/>
+      <w:pPr>
+        <w:ind w:left="3600" w:hanging="360"/>
+      </w:pPr>
+      <w:rPr>
+        <w:rFonts w:ascii="Courier New" w:hAnsi="Courier New" w:cs="Courier New" w:hint="default"/>
+      </w:rPr>
+    </w:lvl>
+    <w:lvl w:ilvl="5" w:tplc="04090005" w:tentative="1">
+      <w:start w:val="1"/>
+      <w:numFmt w:val="bullet"/>
+      <w:lvlText w:val=""/>
+      <w:lvlJc w:val="left"/>
+      <w:pPr>
+        <w:ind w:left="4320" w:hanging="360"/>
+      </w:pPr>
+      <w:rPr>
+        <w:rFonts w:ascii="Wingdings" w:hAnsi="Wingdings" w:hint="default"/>
+      </w:rPr>
+    </w:lvl>
+    <w:lvl w:ilvl="6" w:tplc="04090001" w:tentative="1">
+      <w:start w:val="1"/>
+      <w:numFmt w:val="bullet"/>
+      <w:lvlText w:val=""/>
+      <w:lvlJc w:val="left"/>
+      <w:pPr>
+        <w:ind w:left="5040" w:hanging="360"/>
+      </w:pPr>
+      <w:rPr>
+        <w:rFonts w:ascii="Symbol" w:hAnsi="Symbol" w:hint="default"/>
+      </w:rPr>
+    </w:lvl>
+    <w:lvl w:ilvl="7" w:tplc="04090003" w:tentative="1">
+      <w:start w:val="1"/>
+      <w:numFmt w:val="bullet"/>
+      <w:lvlText w:val="o"/>
+      <w:lvlJc w:val="left"/>
+      <w:pPr>
+        <w:ind w:left="5760" w:hanging="360"/>
+      </w:pPr>
+      <w:rPr>
+        <w:rFonts w:ascii="Courier New" w:hAnsi="Courier New" w:cs="Courier New" w:hint="default"/>
+      </w:rPr>
+    </w:lvl>
+    <w:lvl w:ilvl="8" w:tplc="04090005" w:tentative="1">
+      <w:start w:val="1"/>
+      <w:numFmt w:val="bullet"/>
+      <w:lvlText w:val=""/>
+      <w:lvlJc w:val="left"/>
+      <w:pPr>
+        <w:ind w:left="6480" w:hanging="360"/>
+      </w:pPr>
+      <w:rPr>
+        <w:rFonts w:ascii="Wingdings" w:hAnsi="Wingdings" w:hint="default"/>
+      </w:rPr>
+    </w:lvl>
+  </w:abstractNum>
+  <w:abstractNum w:abstractNumId="1" w15:restartNumberingAfterBreak="0">
     <w:nsid w:val="26B070BD"/>
     <w:multiLevelType w:val="hybridMultilevel"/>
     <w:tmpl w:val="75CA32BE"/>
@@ -3102,7 +2863,233 @@
       </w:rPr>
     </w:lvl>
   </w:abstractNum>
-  <w:abstractNum w:abstractNumId="1" w15:restartNumberingAfterBreak="0">
+  <w:abstractNum w:abstractNumId="2" w15:restartNumberingAfterBreak="0">
+    <w:nsid w:val="2B7D1330"/>
+    <w:multiLevelType w:val="hybridMultilevel"/>
+    <w:tmpl w:val="BED0DDBA"/>
+    <w:lvl w:ilvl="0" w:tplc="04090001">
+      <w:start w:val="1"/>
+      <w:numFmt w:val="bullet"/>
+      <w:lvlText w:val=""/>
+      <w:lvlJc w:val="left"/>
+      <w:pPr>
+        <w:ind w:left="720" w:hanging="360"/>
+      </w:pPr>
+      <w:rPr>
+        <w:rFonts w:ascii="Symbol" w:hAnsi="Symbol" w:hint="default"/>
+      </w:rPr>
+    </w:lvl>
+    <w:lvl w:ilvl="1" w:tplc="FFFFFFFF" w:tentative="1">
+      <w:start w:val="1"/>
+      <w:numFmt w:val="bullet"/>
+      <w:lvlText w:val="o"/>
+      <w:lvlJc w:val="left"/>
+      <w:pPr>
+        <w:ind w:left="1440" w:hanging="360"/>
+      </w:pPr>
+      <w:rPr>
+        <w:rFonts w:ascii="Courier New" w:hAnsi="Courier New" w:cs="Courier New" w:hint="default"/>
+      </w:rPr>
+    </w:lvl>
+    <w:lvl w:ilvl="2" w:tplc="FFFFFFFF" w:tentative="1">
+      <w:start w:val="1"/>
+      <w:numFmt w:val="bullet"/>
+      <w:lvlText w:val=""/>
+      <w:lvlJc w:val="left"/>
+      <w:pPr>
+        <w:ind w:left="2160" w:hanging="360"/>
+      </w:pPr>
+      <w:rPr>
+        <w:rFonts w:ascii="Wingdings" w:hAnsi="Wingdings" w:hint="default"/>
+      </w:rPr>
+    </w:lvl>
+    <w:lvl w:ilvl="3" w:tplc="FFFFFFFF" w:tentative="1">
+      <w:start w:val="1"/>
+      <w:numFmt w:val="bullet"/>
+      <w:lvlText w:val=""/>
+      <w:lvlJc w:val="left"/>
+      <w:pPr>
+        <w:ind w:left="2880" w:hanging="360"/>
+      </w:pPr>
+      <w:rPr>
+        <w:rFonts w:ascii="Symbol" w:hAnsi="Symbol" w:hint="default"/>
+      </w:rPr>
+    </w:lvl>
+    <w:lvl w:ilvl="4" w:tplc="FFFFFFFF" w:tentative="1">
+      <w:start w:val="1"/>
+      <w:numFmt w:val="bullet"/>
+      <w:lvlText w:val="o"/>
+      <w:lvlJc w:val="left"/>
+      <w:pPr>
+        <w:ind w:left="3600" w:hanging="360"/>
+      </w:pPr>
+      <w:rPr>
+        <w:rFonts w:ascii="Courier New" w:hAnsi="Courier New" w:cs="Courier New" w:hint="default"/>
+      </w:rPr>
+    </w:lvl>
+    <w:lvl w:ilvl="5" w:tplc="FFFFFFFF" w:tentative="1">
+      <w:start w:val="1"/>
+      <w:numFmt w:val="bullet"/>
+      <w:lvlText w:val=""/>
+      <w:lvlJc w:val="left"/>
+      <w:pPr>
+        <w:ind w:left="4320" w:hanging="360"/>
+      </w:pPr>
+      <w:rPr>
+        <w:rFonts w:ascii="Wingdings" w:hAnsi="Wingdings" w:hint="default"/>
+      </w:rPr>
+    </w:lvl>
+    <w:lvl w:ilvl="6" w:tplc="FFFFFFFF" w:tentative="1">
+      <w:start w:val="1"/>
+      <w:numFmt w:val="bullet"/>
+      <w:lvlText w:val=""/>
+      <w:lvlJc w:val="left"/>
+      <w:pPr>
+        <w:ind w:left="5040" w:hanging="360"/>
+      </w:pPr>
+      <w:rPr>
+        <w:rFonts w:ascii="Symbol" w:hAnsi="Symbol" w:hint="default"/>
+      </w:rPr>
+    </w:lvl>
+    <w:lvl w:ilvl="7" w:tplc="FFFFFFFF" w:tentative="1">
+      <w:start w:val="1"/>
+      <w:numFmt w:val="bullet"/>
+      <w:lvlText w:val="o"/>
+      <w:lvlJc w:val="left"/>
+      <w:pPr>
+        <w:ind w:left="5760" w:hanging="360"/>
+      </w:pPr>
+      <w:rPr>
+        <w:rFonts w:ascii="Courier New" w:hAnsi="Courier New" w:cs="Courier New" w:hint="default"/>
+      </w:rPr>
+    </w:lvl>
+    <w:lvl w:ilvl="8" w:tplc="FFFFFFFF" w:tentative="1">
+      <w:start w:val="1"/>
+      <w:numFmt w:val="bullet"/>
+      <w:lvlText w:val=""/>
+      <w:lvlJc w:val="left"/>
+      <w:pPr>
+        <w:ind w:left="6480" w:hanging="360"/>
+      </w:pPr>
+      <w:rPr>
+        <w:rFonts w:ascii="Wingdings" w:hAnsi="Wingdings" w:hint="default"/>
+      </w:rPr>
+    </w:lvl>
+  </w:abstractNum>
+  <w:abstractNum w:abstractNumId="3" w15:restartNumberingAfterBreak="0">
+    <w:nsid w:val="2BC27125"/>
+    <w:multiLevelType w:val="hybridMultilevel"/>
+    <w:tmpl w:val="EBCE01B2"/>
+    <w:lvl w:ilvl="0" w:tplc="04090001">
+      <w:start w:val="1"/>
+      <w:numFmt w:val="bullet"/>
+      <w:lvlText w:val=""/>
+      <w:lvlJc w:val="left"/>
+      <w:pPr>
+        <w:ind w:left="1080" w:hanging="360"/>
+      </w:pPr>
+      <w:rPr>
+        <w:rFonts w:ascii="Symbol" w:hAnsi="Symbol" w:hint="default"/>
+      </w:rPr>
+    </w:lvl>
+    <w:lvl w:ilvl="1" w:tplc="FFFFFFFF" w:tentative="1">
+      <w:start w:val="1"/>
+      <w:numFmt w:val="bullet"/>
+      <w:lvlText w:val="o"/>
+      <w:lvlJc w:val="left"/>
+      <w:pPr>
+        <w:ind w:left="1800" w:hanging="360"/>
+      </w:pPr>
+      <w:rPr>
+        <w:rFonts w:ascii="Courier New" w:hAnsi="Courier New" w:cs="Courier New" w:hint="default"/>
+      </w:rPr>
+    </w:lvl>
+    <w:lvl w:ilvl="2" w:tplc="FFFFFFFF" w:tentative="1">
+      <w:start w:val="1"/>
+      <w:numFmt w:val="bullet"/>
+      <w:lvlText w:val=""/>
+      <w:lvlJc w:val="left"/>
+      <w:pPr>
+        <w:ind w:left="2520" w:hanging="360"/>
+      </w:pPr>
+      <w:rPr>
+        <w:rFonts w:ascii="Wingdings" w:hAnsi="Wingdings" w:hint="default"/>
+      </w:rPr>
+    </w:lvl>
+    <w:lvl w:ilvl="3" w:tplc="FFFFFFFF" w:tentative="1">
+      <w:start w:val="1"/>
+      <w:numFmt w:val="bullet"/>
+      <w:lvlText w:val=""/>
+      <w:lvlJc w:val="left"/>
+      <w:pPr>
+        <w:ind w:left="3240" w:hanging="360"/>
+      </w:pPr>
+      <w:rPr>
+        <w:rFonts w:ascii="Symbol" w:hAnsi="Symbol" w:hint="default"/>
+      </w:rPr>
+    </w:lvl>
+    <w:lvl w:ilvl="4" w:tplc="FFFFFFFF" w:tentative="1">
+      <w:start w:val="1"/>
+      <w:numFmt w:val="bullet"/>
+      <w:lvlText w:val="o"/>
+      <w:lvlJc w:val="left"/>
+      <w:pPr>
+        <w:ind w:left="3960" w:hanging="360"/>
+      </w:pPr>
+      <w:rPr>
+        <w:rFonts w:ascii="Courier New" w:hAnsi="Courier New" w:cs="Courier New" w:hint="default"/>
+      </w:rPr>
+    </w:lvl>
+    <w:lvl w:ilvl="5" w:tplc="FFFFFFFF" w:tentative="1">
+      <w:start w:val="1"/>
+      <w:numFmt w:val="bullet"/>
+      <w:lvlText w:val=""/>
+      <w:lvlJc w:val="left"/>
+      <w:pPr>
+        <w:ind w:left="4680" w:hanging="360"/>
+      </w:pPr>
+      <w:rPr>
+        <w:rFonts w:ascii="Wingdings" w:hAnsi="Wingdings" w:hint="default"/>
+      </w:rPr>
+    </w:lvl>
+    <w:lvl w:ilvl="6" w:tplc="FFFFFFFF" w:tentative="1">
+      <w:start w:val="1"/>
+      <w:numFmt w:val="bullet"/>
+      <w:lvlText w:val=""/>
+      <w:lvlJc w:val="left"/>
+      <w:pPr>
+        <w:ind w:left="5400" w:hanging="360"/>
+      </w:pPr>
+      <w:rPr>
+        <w:rFonts w:ascii="Symbol" w:hAnsi="Symbol" w:hint="default"/>
+      </w:rPr>
+    </w:lvl>
+    <w:lvl w:ilvl="7" w:tplc="FFFFFFFF" w:tentative="1">
+      <w:start w:val="1"/>
+      <w:numFmt w:val="bullet"/>
+      <w:lvlText w:val="o"/>
+      <w:lvlJc w:val="left"/>
+      <w:pPr>
+        <w:ind w:left="6120" w:hanging="360"/>
+      </w:pPr>
+      <w:rPr>
+        <w:rFonts w:ascii="Courier New" w:hAnsi="Courier New" w:cs="Courier New" w:hint="default"/>
+      </w:rPr>
+    </w:lvl>
+    <w:lvl w:ilvl="8" w:tplc="FFFFFFFF" w:tentative="1">
+      <w:start w:val="1"/>
+      <w:numFmt w:val="bullet"/>
+      <w:lvlText w:val=""/>
+      <w:lvlJc w:val="left"/>
+      <w:pPr>
+        <w:ind w:left="6840" w:hanging="360"/>
+      </w:pPr>
+      <w:rPr>
+        <w:rFonts w:ascii="Wingdings" w:hAnsi="Wingdings" w:hint="default"/>
+      </w:rPr>
+    </w:lvl>
+  </w:abstractNum>
+  <w:abstractNum w:abstractNumId="4" w15:restartNumberingAfterBreak="0">
     <w:nsid w:val="35780CBC"/>
     <w:multiLevelType w:val="hybridMultilevel"/>
     <w:tmpl w:val="540A5E90"/>
@@ -3215,7 +3202,7 @@
       </w:rPr>
     </w:lvl>
   </w:abstractNum>
-  <w:abstractNum w:abstractNumId="2" w15:restartNumberingAfterBreak="0">
+  <w:abstractNum w:abstractNumId="5" w15:restartNumberingAfterBreak="0">
     <w:nsid w:val="38862E5A"/>
     <w:multiLevelType w:val="hybridMultilevel"/>
     <w:tmpl w:val="E91EB620"/>
@@ -3328,7 +3315,7 @@
       </w:rPr>
     </w:lvl>
   </w:abstractNum>
-  <w:abstractNum w:abstractNumId="3" w15:restartNumberingAfterBreak="0">
+  <w:abstractNum w:abstractNumId="6" w15:restartNumberingAfterBreak="0">
     <w:nsid w:val="3A1037A4"/>
     <w:multiLevelType w:val="multilevel"/>
     <w:tmpl w:val="B71AEC88"/>
@@ -3441,7 +3428,120 @@
       </w:rPr>
     </w:lvl>
   </w:abstractNum>
-  <w:abstractNum w:abstractNumId="4" w15:restartNumberingAfterBreak="0">
+  <w:abstractNum w:abstractNumId="7" w15:restartNumberingAfterBreak="0">
+    <w:nsid w:val="45CD7AD1"/>
+    <w:multiLevelType w:val="hybridMultilevel"/>
+    <w:tmpl w:val="FD5A04A4"/>
+    <w:lvl w:ilvl="0" w:tplc="04090001">
+      <w:start w:val="1"/>
+      <w:numFmt w:val="bullet"/>
+      <w:lvlText w:val=""/>
+      <w:lvlJc w:val="left"/>
+      <w:pPr>
+        <w:ind w:left="1080" w:hanging="360"/>
+      </w:pPr>
+      <w:rPr>
+        <w:rFonts w:ascii="Symbol" w:hAnsi="Symbol" w:hint="default"/>
+      </w:rPr>
+    </w:lvl>
+    <w:lvl w:ilvl="1" w:tplc="04090003" w:tentative="1">
+      <w:start w:val="1"/>
+      <w:numFmt w:val="bullet"/>
+      <w:lvlText w:val="o"/>
+      <w:lvlJc w:val="left"/>
+      <w:pPr>
+        <w:ind w:left="1800" w:hanging="360"/>
+      </w:pPr>
+      <w:rPr>
+        <w:rFonts w:ascii="Courier New" w:hAnsi="Courier New" w:cs="Courier New" w:hint="default"/>
+      </w:rPr>
+    </w:lvl>
+    <w:lvl w:ilvl="2" w:tplc="04090005" w:tentative="1">
+      <w:start w:val="1"/>
+      <w:numFmt w:val="bullet"/>
+      <w:lvlText w:val=""/>
+      <w:lvlJc w:val="left"/>
+      <w:pPr>
+        <w:ind w:left="2520" w:hanging="360"/>
+      </w:pPr>
+      <w:rPr>
+        <w:rFonts w:ascii="Wingdings" w:hAnsi="Wingdings" w:hint="default"/>
+      </w:rPr>
+    </w:lvl>
+    <w:lvl w:ilvl="3" w:tplc="04090001" w:tentative="1">
+      <w:start w:val="1"/>
+      <w:numFmt w:val="bullet"/>
+      <w:lvlText w:val=""/>
+      <w:lvlJc w:val="left"/>
+      <w:pPr>
+        <w:ind w:left="3240" w:hanging="360"/>
+      </w:pPr>
+      <w:rPr>
+        <w:rFonts w:ascii="Symbol" w:hAnsi="Symbol" w:hint="default"/>
+      </w:rPr>
+    </w:lvl>
+    <w:lvl w:ilvl="4" w:tplc="04090003" w:tentative="1">
+      <w:start w:val="1"/>
+      <w:numFmt w:val="bullet"/>
+      <w:lvlText w:val="o"/>
+      <w:lvlJc w:val="left"/>
+      <w:pPr>
+        <w:ind w:left="3960" w:hanging="360"/>
+      </w:pPr>
+      <w:rPr>
+        <w:rFonts w:ascii="Courier New" w:hAnsi="Courier New" w:cs="Courier New" w:hint="default"/>
+      </w:rPr>
+    </w:lvl>
+    <w:lvl w:ilvl="5" w:tplc="04090005" w:tentative="1">
+      <w:start w:val="1"/>
+      <w:numFmt w:val="bullet"/>
+      <w:lvlText w:val=""/>
+      <w:lvlJc w:val="left"/>
+      <w:pPr>
+        <w:ind w:left="4680" w:hanging="360"/>
+      </w:pPr>
+      <w:rPr>
+        <w:rFonts w:ascii="Wingdings" w:hAnsi="Wingdings" w:hint="default"/>
+      </w:rPr>
+    </w:lvl>
+    <w:lvl w:ilvl="6" w:tplc="04090001" w:tentative="1">
+      <w:start w:val="1"/>
+      <w:numFmt w:val="bullet"/>
+      <w:lvlText w:val=""/>
+      <w:lvlJc w:val="left"/>
+      <w:pPr>
+        <w:ind w:left="5400" w:hanging="360"/>
+      </w:pPr>
+      <w:rPr>
+        <w:rFonts w:ascii="Symbol" w:hAnsi="Symbol" w:hint="default"/>
+      </w:rPr>
+    </w:lvl>
+    <w:lvl w:ilvl="7" w:tplc="04090003" w:tentative="1">
+      <w:start w:val="1"/>
+      <w:numFmt w:val="bullet"/>
+      <w:lvlText w:val="o"/>
+      <w:lvlJc w:val="left"/>
+      <w:pPr>
+        <w:ind w:left="6120" w:hanging="360"/>
+      </w:pPr>
+      <w:rPr>
+        <w:rFonts w:ascii="Courier New" w:hAnsi="Courier New" w:cs="Courier New" w:hint="default"/>
+      </w:rPr>
+    </w:lvl>
+    <w:lvl w:ilvl="8" w:tplc="04090005" w:tentative="1">
+      <w:start w:val="1"/>
+      <w:numFmt w:val="bullet"/>
+      <w:lvlText w:val=""/>
+      <w:lvlJc w:val="left"/>
+      <w:pPr>
+        <w:ind w:left="6840" w:hanging="360"/>
+      </w:pPr>
+      <w:rPr>
+        <w:rFonts w:ascii="Wingdings" w:hAnsi="Wingdings" w:hint="default"/>
+      </w:rPr>
+    </w:lvl>
+  </w:abstractNum>
+  <w:abstractNum w:abstractNumId="8" w15:restartNumberingAfterBreak="0">
     <w:nsid w:val="4EC826C2"/>
     <w:multiLevelType w:val="hybridMultilevel"/>
     <w:tmpl w:val="CAE8D9DE"/>
@@ -3555,7 +3655,7 @@
       </w:rPr>
     </w:lvl>
   </w:abstractNum>
-  <w:abstractNum w:abstractNumId="5" w15:restartNumberingAfterBreak="0">
+  <w:abstractNum w:abstractNumId="9" w15:restartNumberingAfterBreak="0">
     <w:nsid w:val="4FA64935"/>
     <w:multiLevelType w:val="hybridMultilevel"/>
     <w:tmpl w:val="B6847B98"/>
@@ -3670,7 +3770,7 @@
       </w:rPr>
     </w:lvl>
   </w:abstractNum>
-  <w:abstractNum w:abstractNumId="6" w15:restartNumberingAfterBreak="0">
+  <w:abstractNum w:abstractNumId="10" w15:restartNumberingAfterBreak="0">
     <w:nsid w:val="52E90A9F"/>
     <w:multiLevelType w:val="multilevel"/>
     <w:tmpl w:val="637887FE"/>
@@ -3783,7 +3883,119 @@
       </w:rPr>
     </w:lvl>
   </w:abstractNum>
-  <w:abstractNum w:abstractNumId="7" w15:restartNumberingAfterBreak="0">
+  <w:abstractNum w:abstractNumId="11" w15:restartNumberingAfterBreak="0">
+    <w:nsid w:val="52F95779"/>
+    <w:multiLevelType w:val="hybridMultilevel"/>
+    <w:tmpl w:val="2388710C"/>
+    <w:lvl w:ilvl="0" w:tplc="0B040FF8">
+      <w:numFmt w:val="bullet"/>
+      <w:lvlText w:val="-"/>
+      <w:lvlJc w:val="left"/>
+      <w:pPr>
+        <w:ind w:left="720" w:hanging="360"/>
+      </w:pPr>
+      <w:rPr>
+        <w:rFonts w:ascii="Garamond" w:eastAsia="Garamond" w:hAnsi="Garamond" w:cs="Garamond" w:hint="default"/>
+      </w:rPr>
+    </w:lvl>
+    <w:lvl w:ilvl="1" w:tplc="04090003" w:tentative="1">
+      <w:start w:val="1"/>
+      <w:numFmt w:val="bullet"/>
+      <w:lvlText w:val="o"/>
+      <w:lvlJc w:val="left"/>
+      <w:pPr>
+        <w:ind w:left="1440" w:hanging="360"/>
+      </w:pPr>
+      <w:rPr>
+        <w:rFonts w:ascii="Courier New" w:hAnsi="Courier New" w:cs="Courier New" w:hint="default"/>
+      </w:rPr>
+    </w:lvl>
+    <w:lvl w:ilvl="2" w:tplc="04090005" w:tentative="1">
+      <w:start w:val="1"/>
+      <w:numFmt w:val="bullet"/>
+      <w:lvlText w:val=""/>
+      <w:lvlJc w:val="left"/>
+      <w:pPr>
+        <w:ind w:left="2160" w:hanging="360"/>
+      </w:pPr>
+      <w:rPr>
+        <w:rFonts w:ascii="Wingdings" w:hAnsi="Wingdings" w:hint="default"/>
+      </w:rPr>
+    </w:lvl>
+    <w:lvl w:ilvl="3" w:tplc="04090001" w:tentative="1">
+      <w:start w:val="1"/>
+      <w:numFmt w:val="bullet"/>
+      <w:lvlText w:val=""/>
+      <w:lvlJc w:val="left"/>
+      <w:pPr>
+        <w:ind w:left="2880" w:hanging="360"/>
+      </w:pPr>
+      <w:rPr>
+        <w:rFonts w:ascii="Symbol" w:hAnsi="Symbol" w:hint="default"/>
+      </w:rPr>
+    </w:lvl>
+    <w:lvl w:ilvl="4" w:tplc="04090003" w:tentative="1">
+      <w:start w:val="1"/>
+      <w:numFmt w:val="bullet"/>
+      <w:lvlText w:val="o"/>
+      <w:lvlJc w:val="left"/>
+      <w:pPr>
+        <w:ind w:left="3600" w:hanging="360"/>
+      </w:pPr>
+      <w:rPr>
+        <w:rFonts w:ascii="Courier New" w:hAnsi="Courier New" w:cs="Courier New" w:hint="default"/>
+      </w:rPr>
+    </w:lvl>
+    <w:lvl w:ilvl="5" w:tplc="04090005" w:tentative="1">
+      <w:start w:val="1"/>
+      <w:numFmt w:val="bullet"/>
+      <w:lvlText w:val=""/>
+      <w:lvlJc w:val="left"/>
+      <w:pPr>
+        <w:ind w:left="4320" w:hanging="360"/>
+      </w:pPr>
+      <w:rPr>
+        <w:rFonts w:ascii="Wingdings" w:hAnsi="Wingdings" w:hint="default"/>
+      </w:rPr>
+    </w:lvl>
+    <w:lvl w:ilvl="6" w:tplc="04090001" w:tentative="1">
+      <w:start w:val="1"/>
+      <w:numFmt w:val="bullet"/>
+      <w:lvlText w:val=""/>
+      <w:lvlJc w:val="left"/>
+      <w:pPr>
+        <w:ind w:left="5040" w:hanging="360"/>
+      </w:pPr>
+      <w:rPr>
+        <w:rFonts w:ascii="Symbol" w:hAnsi="Symbol" w:hint="default"/>
+      </w:rPr>
+    </w:lvl>
+    <w:lvl w:ilvl="7" w:tplc="04090003" w:tentative="1">
+      <w:start w:val="1"/>
+      <w:numFmt w:val="bullet"/>
+      <w:lvlText w:val="o"/>
+      <w:lvlJc w:val="left"/>
+      <w:pPr>
+        <w:ind w:left="5760" w:hanging="360"/>
+      </w:pPr>
+      <w:rPr>
+        <w:rFonts w:ascii="Courier New" w:hAnsi="Courier New" w:cs="Courier New" w:hint="default"/>
+      </w:rPr>
+    </w:lvl>
+    <w:lvl w:ilvl="8" w:tplc="04090005" w:tentative="1">
+      <w:start w:val="1"/>
+      <w:numFmt w:val="bullet"/>
+      <w:lvlText w:val=""/>
+      <w:lvlJc w:val="left"/>
+      <w:pPr>
+        <w:ind w:left="6480" w:hanging="360"/>
+      </w:pPr>
+      <w:rPr>
+        <w:rFonts w:ascii="Wingdings" w:hAnsi="Wingdings" w:hint="default"/>
+      </w:rPr>
+    </w:lvl>
+  </w:abstractNum>
+  <w:abstractNum w:abstractNumId="12" w15:restartNumberingAfterBreak="0">
     <w:nsid w:val="56373963"/>
     <w:multiLevelType w:val="hybridMultilevel"/>
     <w:tmpl w:val="963C0396"/>
@@ -3896,7 +4108,7 @@
       </w:rPr>
     </w:lvl>
   </w:abstractNum>
-  <w:abstractNum w:abstractNumId="8" w15:restartNumberingAfterBreak="0">
+  <w:abstractNum w:abstractNumId="13" w15:restartNumberingAfterBreak="0">
     <w:nsid w:val="574F388F"/>
     <w:multiLevelType w:val="hybridMultilevel"/>
     <w:tmpl w:val="43C654AC"/>
@@ -4011,7 +4223,7 @@
       </w:rPr>
     </w:lvl>
   </w:abstractNum>
-  <w:abstractNum w:abstractNumId="9" w15:restartNumberingAfterBreak="0">
+  <w:abstractNum w:abstractNumId="14" w15:restartNumberingAfterBreak="0">
     <w:nsid w:val="59CB00BB"/>
     <w:multiLevelType w:val="hybridMultilevel"/>
     <w:tmpl w:val="5D307A8C"/>
@@ -4124,7 +4336,7 @@
       </w:rPr>
     </w:lvl>
   </w:abstractNum>
-  <w:abstractNum w:abstractNumId="10" w15:restartNumberingAfterBreak="0">
+  <w:abstractNum w:abstractNumId="15" w15:restartNumberingAfterBreak="0">
     <w:nsid w:val="64487B9B"/>
     <w:multiLevelType w:val="multilevel"/>
     <w:tmpl w:val="90D83798"/>
@@ -4237,7 +4449,7 @@
       </w:rPr>
     </w:lvl>
   </w:abstractNum>
-  <w:abstractNum w:abstractNumId="11" w15:restartNumberingAfterBreak="0">
+  <w:abstractNum w:abstractNumId="16" w15:restartNumberingAfterBreak="0">
     <w:nsid w:val="6680767C"/>
     <w:multiLevelType w:val="hybridMultilevel"/>
     <w:tmpl w:val="A82C30C4"/>
@@ -4350,7 +4562,120 @@
       </w:rPr>
     </w:lvl>
   </w:abstractNum>
-  <w:abstractNum w:abstractNumId="12" w15:restartNumberingAfterBreak="0">
+  <w:abstractNum w:abstractNumId="17" w15:restartNumberingAfterBreak="0">
+    <w:nsid w:val="72991624"/>
+    <w:multiLevelType w:val="hybridMultilevel"/>
+    <w:tmpl w:val="292267B0"/>
+    <w:lvl w:ilvl="0" w:tplc="04090001">
+      <w:start w:val="1"/>
+      <w:numFmt w:val="bullet"/>
+      <w:lvlText w:val=""/>
+      <w:lvlJc w:val="left"/>
+      <w:pPr>
+        <w:ind w:left="1080" w:hanging="360"/>
+      </w:pPr>
+      <w:rPr>
+        <w:rFonts w:ascii="Symbol" w:hAnsi="Symbol" w:hint="default"/>
+      </w:rPr>
+    </w:lvl>
+    <w:lvl w:ilvl="1" w:tplc="04090003" w:tentative="1">
+      <w:start w:val="1"/>
+      <w:numFmt w:val="bullet"/>
+      <w:lvlText w:val="o"/>
+      <w:lvlJc w:val="left"/>
+      <w:pPr>
+        <w:ind w:left="1800" w:hanging="360"/>
+      </w:pPr>
+      <w:rPr>
+        <w:rFonts w:ascii="Courier New" w:hAnsi="Courier New" w:cs="Courier New" w:hint="default"/>
+      </w:rPr>
+    </w:lvl>
+    <w:lvl w:ilvl="2" w:tplc="04090005" w:tentative="1">
+      <w:start w:val="1"/>
+      <w:numFmt w:val="bullet"/>
+      <w:lvlText w:val=""/>
+      <w:lvlJc w:val="left"/>
+      <w:pPr>
+        <w:ind w:left="2520" w:hanging="360"/>
+      </w:pPr>
+      <w:rPr>
+        <w:rFonts w:ascii="Wingdings" w:hAnsi="Wingdings" w:hint="default"/>
+      </w:rPr>
+    </w:lvl>
+    <w:lvl w:ilvl="3" w:tplc="04090001" w:tentative="1">
+      <w:start w:val="1"/>
+      <w:numFmt w:val="bullet"/>
+      <w:lvlText w:val=""/>
+      <w:lvlJc w:val="left"/>
+      <w:pPr>
+        <w:ind w:left="3240" w:hanging="360"/>
+      </w:pPr>
+      <w:rPr>
+        <w:rFonts w:ascii="Symbol" w:hAnsi="Symbol" w:hint="default"/>
+      </w:rPr>
+    </w:lvl>
+    <w:lvl w:ilvl="4" w:tplc="04090003" w:tentative="1">
+      <w:start w:val="1"/>
+      <w:numFmt w:val="bullet"/>
+      <w:lvlText w:val="o"/>
+      <w:lvlJc w:val="left"/>
+      <w:pPr>
+        <w:ind w:left="3960" w:hanging="360"/>
+      </w:pPr>
+      <w:rPr>
+        <w:rFonts w:ascii="Courier New" w:hAnsi="Courier New" w:cs="Courier New" w:hint="default"/>
+      </w:rPr>
+    </w:lvl>
+    <w:lvl w:ilvl="5" w:tplc="04090005" w:tentative="1">
+      <w:start w:val="1"/>
+      <w:numFmt w:val="bullet"/>
+      <w:lvlText w:val=""/>
+      <w:lvlJc w:val="left"/>
+      <w:pPr>
+        <w:ind w:left="4680" w:hanging="360"/>
+      </w:pPr>
+      <w:rPr>
+        <w:rFonts w:ascii="Wingdings" w:hAnsi="Wingdings" w:hint="default"/>
+      </w:rPr>
+    </w:lvl>
+    <w:lvl w:ilvl="6" w:tplc="04090001" w:tentative="1">
+      <w:start w:val="1"/>
+      <w:numFmt w:val="bullet"/>
+      <w:lvlText w:val=""/>
+      <w:lvlJc w:val="left"/>
+      <w:pPr>
+        <w:ind w:left="5400" w:hanging="360"/>
+      </w:pPr>
+      <w:rPr>
+        <w:rFonts w:ascii="Symbol" w:hAnsi="Symbol" w:hint="default"/>
+      </w:rPr>
+    </w:lvl>
+    <w:lvl w:ilvl="7" w:tplc="04090003" w:tentative="1">
+      <w:start w:val="1"/>
+      <w:numFmt w:val="bullet"/>
+      <w:lvlText w:val="o"/>
+      <w:lvlJc w:val="left"/>
+      <w:pPr>
+        <w:ind w:left="6120" w:hanging="360"/>
+      </w:pPr>
+      <w:rPr>
+        <w:rFonts w:ascii="Courier New" w:hAnsi="Courier New" w:cs="Courier New" w:hint="default"/>
+      </w:rPr>
+    </w:lvl>
+    <w:lvl w:ilvl="8" w:tplc="04090005" w:tentative="1">
+      <w:start w:val="1"/>
+      <w:numFmt w:val="bullet"/>
+      <w:lvlText w:val=""/>
+      <w:lvlJc w:val="left"/>
+      <w:pPr>
+        <w:ind w:left="6840" w:hanging="360"/>
+      </w:pPr>
+      <w:rPr>
+        <w:rFonts w:ascii="Wingdings" w:hAnsi="Wingdings" w:hint="default"/>
+      </w:rPr>
+    </w:lvl>
+  </w:abstractNum>
+  <w:abstractNum w:abstractNumId="18" w15:restartNumberingAfterBreak="0">
     <w:nsid w:val="74BF177C"/>
     <w:multiLevelType w:val="hybridMultilevel"/>
     <w:tmpl w:val="2EBE81EA"/>
@@ -4463,7 +4788,7 @@
       </w:rPr>
     </w:lvl>
   </w:abstractNum>
-  <w:abstractNum w:abstractNumId="13" w15:restartNumberingAfterBreak="0">
+  <w:abstractNum w:abstractNumId="19" w15:restartNumberingAfterBreak="0">
     <w:nsid w:val="75CF6406"/>
     <w:multiLevelType w:val="hybridMultilevel"/>
     <w:tmpl w:val="2D5EC254"/>
@@ -4577,46 +4902,64 @@
     </w:lvl>
   </w:abstractNum>
   <w:num w:numId="1" w16cid:durableId="2113890410">
+    <w:abstractNumId w:val="10"/>
+  </w:num>
+  <w:num w:numId="2" w16cid:durableId="1673871602">
+    <w:abstractNumId w:val="15"/>
+  </w:num>
+  <w:num w:numId="3" w16cid:durableId="540242090">
     <w:abstractNumId w:val="6"/>
   </w:num>
-  <w:num w:numId="2" w16cid:durableId="1673871602">
-    <w:abstractNumId w:val="10"/>
+  <w:num w:numId="4" w16cid:durableId="1071579560">
+    <w:abstractNumId w:val="4"/>
   </w:num>
-  <w:num w:numId="3" w16cid:durableId="540242090">
+  <w:num w:numId="5" w16cid:durableId="103575277">
+    <w:abstractNumId w:val="5"/>
+  </w:num>
+  <w:num w:numId="6" w16cid:durableId="211887535">
+    <w:abstractNumId w:val="19"/>
+  </w:num>
+  <w:num w:numId="7" w16cid:durableId="2080209660">
+    <w:abstractNumId w:val="14"/>
+  </w:num>
+  <w:num w:numId="8" w16cid:durableId="693118767">
+    <w:abstractNumId w:val="16"/>
+  </w:num>
+  <w:num w:numId="9" w16cid:durableId="1441416575">
+    <w:abstractNumId w:val="8"/>
+  </w:num>
+  <w:num w:numId="10" w16cid:durableId="1578897279">
+    <w:abstractNumId w:val="1"/>
+  </w:num>
+  <w:num w:numId="11" w16cid:durableId="1004943719">
+    <w:abstractNumId w:val="9"/>
+  </w:num>
+  <w:num w:numId="12" w16cid:durableId="346055390">
+    <w:abstractNumId w:val="13"/>
+  </w:num>
+  <w:num w:numId="13" w16cid:durableId="1593010415">
+    <w:abstractNumId w:val="12"/>
+  </w:num>
+  <w:num w:numId="14" w16cid:durableId="1150975604">
+    <w:abstractNumId w:val="18"/>
+  </w:num>
+  <w:num w:numId="15" w16cid:durableId="402027497">
+    <w:abstractNumId w:val="11"/>
+  </w:num>
+  <w:num w:numId="16" w16cid:durableId="1787431605">
     <w:abstractNumId w:val="3"/>
   </w:num>
-  <w:num w:numId="4" w16cid:durableId="1071579560">
-    <w:abstractNumId w:val="1"/>
+  <w:num w:numId="17" w16cid:durableId="1877352691">
+    <w:abstractNumId w:val="7"/>
   </w:num>
-  <w:num w:numId="5" w16cid:durableId="103575277">
+  <w:num w:numId="18" w16cid:durableId="1090857849">
+    <w:abstractNumId w:val="0"/>
+  </w:num>
+  <w:num w:numId="19" w16cid:durableId="1596206168">
     <w:abstractNumId w:val="2"/>
   </w:num>
-  <w:num w:numId="6" w16cid:durableId="211887535">
-    <w:abstractNumId w:val="13"/>
-  </w:num>
-  <w:num w:numId="7" w16cid:durableId="2080209660">
-    <w:abstractNumId w:val="9"/>
-  </w:num>
-  <w:num w:numId="8" w16cid:durableId="693118767">
-    <w:abstractNumId w:val="11"/>
-  </w:num>
-  <w:num w:numId="9" w16cid:durableId="1441416575">
-    <w:abstractNumId w:val="4"/>
-  </w:num>
-  <w:num w:numId="10" w16cid:durableId="1578897279">
-    <w:abstractNumId w:val="0"/>
-  </w:num>
-  <w:num w:numId="11" w16cid:durableId="1004943719">
-    <w:abstractNumId w:val="5"/>
-  </w:num>
-  <w:num w:numId="12" w16cid:durableId="346055390">
-    <w:abstractNumId w:val="8"/>
-  </w:num>
-  <w:num w:numId="13" w16cid:durableId="1593010415">
-    <w:abstractNumId w:val="7"/>
-  </w:num>
-  <w:num w:numId="14" w16cid:durableId="1150975604">
-    <w:abstractNumId w:val="12"/>
+  <w:num w:numId="20" w16cid:durableId="1987852838">
+    <w:abstractNumId w:val="17"/>
   </w:num>
 </w:numbering>
 </file>

</xml_diff>